<commit_message>
Now added undo function, options moved into toolbar, now there is no options window, compression window is now used
</commit_message>
<xml_diff>
--- a/UserGuide.docx
+++ b/UserGuide.docx
@@ -4,6 +4,13 @@
   <w:body>
     <w:sdt>
       <w:sdtPr>
+        <w:rPr>
+          <w:rFonts w:asciiTheme="minorHAnsi" w:eastAsiaTheme="minorHAnsi" w:hAnsiTheme="minorHAnsi" w:cstheme="minorBidi"/>
+          <w:color w:val="auto"/>
+          <w:sz w:val="22"/>
+          <w:szCs w:val="22"/>
+          <w:lang w:val="en-GB"/>
+        </w:rPr>
         <w:id w:val="710233092"/>
         <w:docPartObj>
           <w:docPartGallery w:val="Table of Contents"/>
@@ -12,14 +19,9 @@
       </w:sdtPr>
       <w:sdtEndPr>
         <w:rPr>
-          <w:rFonts w:asciiTheme="minorHAnsi" w:eastAsiaTheme="minorHAnsi" w:hAnsiTheme="minorHAnsi" w:cstheme="minorBidi"/>
           <w:b/>
           <w:bCs/>
           <w:noProof/>
-          <w:color w:val="auto"/>
-          <w:sz w:val="22"/>
-          <w:szCs w:val="22"/>
-          <w:lang w:val="en-GB"/>
         </w:rPr>
       </w:sdtEndPr>
       <w:sdtContent>
@@ -38,7 +40,9 @@
               <w:tab w:val="right" w:leader="dot" w:pos="9016"/>
             </w:tabs>
             <w:rPr>
+              <w:rFonts w:eastAsiaTheme="minorEastAsia"/>
               <w:noProof/>
+              <w:lang w:eastAsia="en-GB"/>
             </w:rPr>
           </w:pPr>
           <w:r>
@@ -65,7 +69,7 @@
             </w:rPr>
             <w:fldChar w:fldCharType="separate"/>
           </w:r>
-          <w:hyperlink w:anchor="_Toc8608782" w:history="1">
+          <w:hyperlink w:anchor="_Toc8747293" w:history="1">
             <w:r>
               <w:rPr>
                 <w:rStyle w:val="Hyperlink"/>
@@ -92,7 +96,7 @@
                 <w:noProof/>
                 <w:webHidden/>
               </w:rPr>
-              <w:instrText xml:space="preserve"> PAGEREF _Toc8608782 \h </w:instrText>
+              <w:instrText xml:space="preserve"> PAGEREF _Toc8747293 \h </w:instrText>
             </w:r>
             <w:r>
               <w:rPr>
@@ -130,10 +134,12 @@
               <w:tab w:val="right" w:leader="dot" w:pos="9016"/>
             </w:tabs>
             <w:rPr>
+              <w:rFonts w:eastAsiaTheme="minorEastAsia"/>
               <w:noProof/>
+              <w:lang w:eastAsia="en-GB"/>
             </w:rPr>
           </w:pPr>
-          <w:hyperlink w:anchor="_Toc8608783" w:history="1">
+          <w:hyperlink w:anchor="_Toc8747294" w:history="1">
             <w:r>
               <w:rPr>
                 <w:rStyle w:val="Hyperlink"/>
@@ -160,7 +166,7 @@
                 <w:noProof/>
                 <w:webHidden/>
               </w:rPr>
-              <w:instrText xml:space="preserve"> PAGEREF _Toc8608783 \h </w:instrText>
+              <w:instrText xml:space="preserve"> PAGEREF _Toc8747294 \h </w:instrText>
             </w:r>
             <w:r>
               <w:rPr>
@@ -198,10 +204,12 @@
               <w:tab w:val="right" w:leader="dot" w:pos="9016"/>
             </w:tabs>
             <w:rPr>
+              <w:rFonts w:eastAsiaTheme="minorEastAsia"/>
               <w:noProof/>
+              <w:lang w:eastAsia="en-GB"/>
             </w:rPr>
           </w:pPr>
-          <w:hyperlink w:anchor="_Toc8608784" w:history="1">
+          <w:hyperlink w:anchor="_Toc8747295" w:history="1">
             <w:r>
               <w:rPr>
                 <w:rStyle w:val="Hyperlink"/>
@@ -228,7 +236,7 @@
                 <w:noProof/>
                 <w:webHidden/>
               </w:rPr>
-              <w:instrText xml:space="preserve"> PAGEREF _Toc8608784 \h </w:instrText>
+              <w:instrText xml:space="preserve"> PAGEREF _Toc8747295 \h </w:instrText>
             </w:r>
             <w:r>
               <w:rPr>
@@ -266,10 +274,12 @@
               <w:tab w:val="right" w:leader="dot" w:pos="9016"/>
             </w:tabs>
             <w:rPr>
+              <w:rFonts w:eastAsiaTheme="minorEastAsia"/>
               <w:noProof/>
+              <w:lang w:eastAsia="en-GB"/>
             </w:rPr>
           </w:pPr>
-          <w:hyperlink w:anchor="_Toc8608785" w:history="1">
+          <w:hyperlink w:anchor="_Toc8747296" w:history="1">
             <w:r>
               <w:rPr>
                 <w:rStyle w:val="Hyperlink"/>
@@ -296,7 +306,7 @@
                 <w:noProof/>
                 <w:webHidden/>
               </w:rPr>
-              <w:instrText xml:space="preserve"> PAGEREF _Toc8608785 \h </w:instrText>
+              <w:instrText xml:space="preserve"> PAGEREF _Toc8747296 \h </w:instrText>
             </w:r>
             <w:r>
               <w:rPr>
@@ -334,10 +344,12 @@
               <w:tab w:val="right" w:leader="dot" w:pos="9016"/>
             </w:tabs>
             <w:rPr>
+              <w:rFonts w:eastAsiaTheme="minorEastAsia"/>
               <w:noProof/>
+              <w:lang w:eastAsia="en-GB"/>
             </w:rPr>
           </w:pPr>
-          <w:hyperlink w:anchor="_Toc8608786" w:history="1">
+          <w:hyperlink w:anchor="_Toc8747297" w:history="1">
             <w:r>
               <w:rPr>
                 <w:rStyle w:val="Hyperlink"/>
@@ -364,7 +376,7 @@
                 <w:noProof/>
                 <w:webHidden/>
               </w:rPr>
-              <w:instrText xml:space="preserve"> PAGEREF _Toc8608786 \h </w:instrText>
+              <w:instrText xml:space="preserve"> PAGEREF _Toc8747297 \h </w:instrText>
             </w:r>
             <w:r>
               <w:rPr>
@@ -402,10 +414,12 @@
               <w:tab w:val="right" w:leader="dot" w:pos="9016"/>
             </w:tabs>
             <w:rPr>
+              <w:rFonts w:eastAsiaTheme="minorEastAsia"/>
               <w:noProof/>
+              <w:lang w:eastAsia="en-GB"/>
             </w:rPr>
           </w:pPr>
-          <w:hyperlink w:anchor="_Toc8608787" w:history="1">
+          <w:hyperlink w:anchor="_Toc8747298" w:history="1">
             <w:r>
               <w:rPr>
                 <w:rStyle w:val="Hyperlink"/>
@@ -432,7 +446,7 @@
                 <w:noProof/>
                 <w:webHidden/>
               </w:rPr>
-              <w:instrText xml:space="preserve"> PAGEREF _Toc8608787 \h </w:instrText>
+              <w:instrText xml:space="preserve"> PAGEREF _Toc8747298 \h </w:instrText>
             </w:r>
             <w:r>
               <w:rPr>
@@ -470,10 +484,12 @@
               <w:tab w:val="right" w:leader="dot" w:pos="9016"/>
             </w:tabs>
             <w:rPr>
+              <w:rFonts w:eastAsiaTheme="minorEastAsia"/>
               <w:noProof/>
+              <w:lang w:eastAsia="en-GB"/>
             </w:rPr>
           </w:pPr>
-          <w:hyperlink w:anchor="_Toc8608788" w:history="1">
+          <w:hyperlink w:anchor="_Toc8747299" w:history="1">
             <w:r>
               <w:rPr>
                 <w:rStyle w:val="Hyperlink"/>
@@ -500,7 +516,7 @@
                 <w:noProof/>
                 <w:webHidden/>
               </w:rPr>
-              <w:instrText xml:space="preserve"> PAGEREF _Toc8608788 \h </w:instrText>
+              <w:instrText xml:space="preserve"> PAGEREF _Toc8747299 \h </w:instrText>
             </w:r>
             <w:r>
               <w:rPr>
@@ -538,10 +554,12 @@
               <w:tab w:val="right" w:leader="dot" w:pos="9016"/>
             </w:tabs>
             <w:rPr>
+              <w:rFonts w:eastAsiaTheme="minorEastAsia"/>
               <w:noProof/>
+              <w:lang w:eastAsia="en-GB"/>
             </w:rPr>
           </w:pPr>
-          <w:hyperlink w:anchor="_Toc8608789" w:history="1">
+          <w:hyperlink w:anchor="_Toc8747300" w:history="1">
             <w:r>
               <w:rPr>
                 <w:rStyle w:val="Hyperlink"/>
@@ -568,7 +586,7 @@
                 <w:noProof/>
                 <w:webHidden/>
               </w:rPr>
-              <w:instrText xml:space="preserve"> PAGEREF _Toc8608789 \h </w:instrText>
+              <w:instrText xml:space="preserve"> PAGEREF _Toc8747300 \h </w:instrText>
             </w:r>
             <w:r>
               <w:rPr>
@@ -606,10 +624,12 @@
               <w:tab w:val="right" w:leader="dot" w:pos="9016"/>
             </w:tabs>
             <w:rPr>
+              <w:rFonts w:eastAsiaTheme="minorEastAsia"/>
               <w:noProof/>
+              <w:lang w:eastAsia="en-GB"/>
             </w:rPr>
           </w:pPr>
-          <w:hyperlink w:anchor="_Toc8608790" w:history="1">
+          <w:hyperlink w:anchor="_Toc8747301" w:history="1">
             <w:r>
               <w:rPr>
                 <w:rStyle w:val="Hyperlink"/>
@@ -636,7 +656,7 @@
                 <w:noProof/>
                 <w:webHidden/>
               </w:rPr>
-              <w:instrText xml:space="preserve"> PAGEREF _Toc8608790 \h </w:instrText>
+              <w:instrText xml:space="preserve"> PAGEREF _Toc8747301 \h </w:instrText>
             </w:r>
             <w:r>
               <w:rPr>
@@ -674,10 +694,12 @@
               <w:tab w:val="right" w:leader="dot" w:pos="9016"/>
             </w:tabs>
             <w:rPr>
+              <w:rFonts w:eastAsiaTheme="minorEastAsia"/>
               <w:noProof/>
+              <w:lang w:eastAsia="en-GB"/>
             </w:rPr>
           </w:pPr>
-          <w:hyperlink w:anchor="_Toc8608791" w:history="1">
+          <w:hyperlink w:anchor="_Toc8747302" w:history="1">
             <w:r>
               <w:rPr>
                 <w:rStyle w:val="Hyperlink"/>
@@ -704,7 +726,7 @@
                 <w:noProof/>
                 <w:webHidden/>
               </w:rPr>
-              <w:instrText xml:space="preserve"> PAGEREF _Toc8608791 \h </w:instrText>
+              <w:instrText xml:space="preserve"> PAGEREF _Toc8747302 \h </w:instrText>
             </w:r>
             <w:r>
               <w:rPr>
@@ -737,21 +759,23 @@
         </w:p>
         <w:p>
           <w:pPr>
-            <w:pStyle w:val="TOC2"/>
+            <w:pStyle w:val="TOC1"/>
             <w:tabs>
               <w:tab w:val="right" w:leader="dot" w:pos="9016"/>
             </w:tabs>
             <w:rPr>
+              <w:rFonts w:eastAsiaTheme="minorEastAsia"/>
               <w:noProof/>
+              <w:lang w:eastAsia="en-GB"/>
             </w:rPr>
           </w:pPr>
-          <w:hyperlink w:anchor="_Toc8608792" w:history="1">
+          <w:hyperlink w:anchor="_Toc8747303" w:history="1">
             <w:r>
               <w:rPr>
                 <w:rStyle w:val="Hyperlink"/>
                 <w:noProof/>
               </w:rPr>
-              <w:t>Saving images</w:t>
+              <w:t>Changing Compression</w:t>
             </w:r>
             <w:r>
               <w:rPr>
@@ -772,211 +796,7 @@
                 <w:noProof/>
                 <w:webHidden/>
               </w:rPr>
-              <w:instrText xml:space="preserve"> PAGEREF _Toc8608792 \h </w:instrText>
-            </w:r>
-            <w:r>
-              <w:rPr>
-                <w:noProof/>
-                <w:webHidden/>
-              </w:rPr>
-            </w:r>
-            <w:r>
-              <w:rPr>
-                <w:noProof/>
-                <w:webHidden/>
-              </w:rPr>
-              <w:fldChar w:fldCharType="separate"/>
-            </w:r>
-            <w:r>
-              <w:rPr>
-                <w:noProof/>
-                <w:webHidden/>
-              </w:rPr>
-              <w:t>3</w:t>
-            </w:r>
-            <w:r>
-              <w:rPr>
-                <w:noProof/>
-                <w:webHidden/>
-              </w:rPr>
-              <w:fldChar w:fldCharType="end"/>
-            </w:r>
-          </w:hyperlink>
-        </w:p>
-        <w:p>
-          <w:pPr>
-            <w:pStyle w:val="TOC2"/>
-            <w:tabs>
-              <w:tab w:val="right" w:leader="dot" w:pos="9016"/>
-            </w:tabs>
-            <w:rPr>
-              <w:noProof/>
-            </w:rPr>
-          </w:pPr>
-          <w:hyperlink w:anchor="_Toc8608793" w:history="1">
-            <w:r>
-              <w:rPr>
-                <w:rStyle w:val="Hyperlink"/>
-                <w:noProof/>
-              </w:rPr>
-              <w:t>Saving projects</w:t>
-            </w:r>
-            <w:r>
-              <w:rPr>
-                <w:noProof/>
-                <w:webHidden/>
-              </w:rPr>
-              <w:tab/>
-            </w:r>
-            <w:r>
-              <w:rPr>
-                <w:noProof/>
-                <w:webHidden/>
-              </w:rPr>
-              <w:fldChar w:fldCharType="begin"/>
-            </w:r>
-            <w:r>
-              <w:rPr>
-                <w:noProof/>
-                <w:webHidden/>
-              </w:rPr>
-              <w:instrText xml:space="preserve"> PAGEREF _Toc8608793 \h </w:instrText>
-            </w:r>
-            <w:r>
-              <w:rPr>
-                <w:noProof/>
-                <w:webHidden/>
-              </w:rPr>
-            </w:r>
-            <w:r>
-              <w:rPr>
-                <w:noProof/>
-                <w:webHidden/>
-              </w:rPr>
-              <w:fldChar w:fldCharType="separate"/>
-            </w:r>
-            <w:r>
-              <w:rPr>
-                <w:noProof/>
-                <w:webHidden/>
-              </w:rPr>
-              <w:t>3</w:t>
-            </w:r>
-            <w:r>
-              <w:rPr>
-                <w:noProof/>
-                <w:webHidden/>
-              </w:rPr>
-              <w:fldChar w:fldCharType="end"/>
-            </w:r>
-          </w:hyperlink>
-        </w:p>
-        <w:p>
-          <w:pPr>
-            <w:pStyle w:val="TOC2"/>
-            <w:tabs>
-              <w:tab w:val="right" w:leader="dot" w:pos="9016"/>
-            </w:tabs>
-            <w:rPr>
-              <w:noProof/>
-            </w:rPr>
-          </w:pPr>
-          <w:hyperlink w:anchor="_Toc8608794" w:history="1">
-            <w:r>
-              <w:rPr>
-                <w:rStyle w:val="Hyperlink"/>
-                <w:noProof/>
-              </w:rPr>
-              <w:t>Opening projects</w:t>
-            </w:r>
-            <w:r>
-              <w:rPr>
-                <w:noProof/>
-                <w:webHidden/>
-              </w:rPr>
-              <w:tab/>
-            </w:r>
-            <w:r>
-              <w:rPr>
-                <w:noProof/>
-                <w:webHidden/>
-              </w:rPr>
-              <w:fldChar w:fldCharType="begin"/>
-            </w:r>
-            <w:r>
-              <w:rPr>
-                <w:noProof/>
-                <w:webHidden/>
-              </w:rPr>
-              <w:instrText xml:space="preserve"> PAGEREF _Toc8608794 \h </w:instrText>
-            </w:r>
-            <w:r>
-              <w:rPr>
-                <w:noProof/>
-                <w:webHidden/>
-              </w:rPr>
-            </w:r>
-            <w:r>
-              <w:rPr>
-                <w:noProof/>
-                <w:webHidden/>
-              </w:rPr>
-              <w:fldChar w:fldCharType="separate"/>
-            </w:r>
-            <w:r>
-              <w:rPr>
-                <w:noProof/>
-                <w:webHidden/>
-              </w:rPr>
-              <w:t>3</w:t>
-            </w:r>
-            <w:r>
-              <w:rPr>
-                <w:noProof/>
-                <w:webHidden/>
-              </w:rPr>
-              <w:fldChar w:fldCharType="end"/>
-            </w:r>
-          </w:hyperlink>
-        </w:p>
-        <w:p>
-          <w:pPr>
-            <w:pStyle w:val="TOC2"/>
-            <w:tabs>
-              <w:tab w:val="right" w:leader="dot" w:pos="9016"/>
-            </w:tabs>
-            <w:rPr>
-              <w:noProof/>
-            </w:rPr>
-          </w:pPr>
-          <w:hyperlink w:anchor="_Toc8608795" w:history="1">
-            <w:r>
-              <w:rPr>
-                <w:rStyle w:val="Hyperlink"/>
-                <w:noProof/>
-              </w:rPr>
-              <w:t>Changing Compression</w:t>
-            </w:r>
-            <w:r>
-              <w:rPr>
-                <w:noProof/>
-                <w:webHidden/>
-              </w:rPr>
-              <w:tab/>
-            </w:r>
-            <w:r>
-              <w:rPr>
-                <w:noProof/>
-                <w:webHidden/>
-              </w:rPr>
-              <w:fldChar w:fldCharType="begin"/>
-            </w:r>
-            <w:r>
-              <w:rPr>
-                <w:noProof/>
-                <w:webHidden/>
-              </w:rPr>
-              <w:instrText xml:space="preserve"> PAGEREF _Toc8608795 \h </w:instrText>
+              <w:instrText xml:space="preserve"> PAGEREF _Toc8747303 \h </w:instrText>
             </w:r>
             <w:r>
               <w:rPr>
@@ -1033,7 +853,7 @@
       <w:pPr>
         <w:pStyle w:val="Heading1"/>
       </w:pPr>
-      <w:bookmarkStart w:id="1" w:name="_Toc8608782"/>
+      <w:bookmarkStart w:id="1" w:name="_Toc8747293"/>
       <w:r>
         <w:lastRenderedPageBreak/>
         <w:t>Install</w:t>
@@ -1044,7 +864,7 @@
       <w:pPr>
         <w:pStyle w:val="Heading2"/>
       </w:pPr>
-      <w:bookmarkStart w:id="2" w:name="_Toc8608783"/>
+      <w:bookmarkStart w:id="2" w:name="_Toc8747294"/>
       <w:r>
         <w:t>Method 1.</w:t>
       </w:r>
@@ -1074,7 +894,7 @@
       <w:pPr>
         <w:pStyle w:val="Heading2"/>
       </w:pPr>
-      <w:bookmarkStart w:id="3" w:name="_Toc8608784"/>
+      <w:bookmarkStart w:id="3" w:name="_Toc8747295"/>
       <w:r>
         <w:t>Method 2.</w:t>
       </w:r>
@@ -1095,19 +915,7 @@
       </w:r>
       <w:proofErr w:type="spellEnd"/>
       <w:r>
-        <w:t xml:space="preserve"> </w:t>
-      </w:r>
-      <w:r>
-        <w:t>vX</w:t>
-      </w:r>
-      <w:r>
-        <w:t>.</w:t>
-      </w:r>
-      <w:r>
-        <w:t>X</w:t>
-      </w:r>
-      <w:r>
-        <w:t>.exe"</w:t>
+        <w:t xml:space="preserve"> vX.X.exe"</w:t>
       </w:r>
     </w:p>
     <w:p>
@@ -1120,7 +928,7 @@
       <w:pPr>
         <w:pStyle w:val="Heading1"/>
       </w:pPr>
-      <w:bookmarkStart w:id="4" w:name="_Toc8608785"/>
+      <w:bookmarkStart w:id="4" w:name="_Toc8747296"/>
       <w:r>
         <w:t>Snapping</w:t>
       </w:r>
@@ -1130,12 +938,9 @@
       <w:pPr>
         <w:pStyle w:val="Heading2"/>
       </w:pPr>
-      <w:bookmarkStart w:id="5" w:name="_Toc8608786"/>
-      <w:r>
-        <w:t>S</w:t>
-      </w:r>
-      <w:r>
-        <w:t>quares or circles:</w:t>
+      <w:bookmarkStart w:id="5" w:name="_Toc8747297"/>
+      <w:r>
+        <w:t>Squares or circles:</w:t>
       </w:r>
       <w:bookmarkEnd w:id="5"/>
     </w:p>
@@ -1148,12 +953,9 @@
       <w:pPr>
         <w:pStyle w:val="Heading2"/>
       </w:pPr>
-      <w:bookmarkStart w:id="6" w:name="_Toc8608787"/>
-      <w:r>
-        <w:t>L</w:t>
-      </w:r>
-      <w:r>
-        <w:t>ines</w:t>
+      <w:bookmarkStart w:id="6" w:name="_Toc8747298"/>
+      <w:r>
+        <w:t>Lines</w:t>
       </w:r>
       <w:bookmarkEnd w:id="6"/>
     </w:p>
@@ -1188,7 +990,7 @@
       <w:pPr>
         <w:pStyle w:val="Heading1"/>
       </w:pPr>
-      <w:bookmarkStart w:id="7" w:name="_Toc8608788"/>
+      <w:bookmarkStart w:id="7" w:name="_Toc8747299"/>
       <w:r>
         <w:t>Brushes</w:t>
       </w:r>
@@ -1198,12 +1000,9 @@
       <w:pPr>
         <w:pStyle w:val="Heading2"/>
       </w:pPr>
-      <w:bookmarkStart w:id="8" w:name="_Toc8608789"/>
-      <w:r>
-        <w:t>C</w:t>
-      </w:r>
-      <w:r>
-        <w:t>hanging brush sizes</w:t>
+      <w:bookmarkStart w:id="8" w:name="_Toc8747300"/>
+      <w:r>
+        <w:t>Changing brush sizes</w:t>
       </w:r>
       <w:bookmarkEnd w:id="8"/>
     </w:p>
@@ -1216,7 +1015,7 @@
       <w:pPr>
         <w:pStyle w:val="Heading2"/>
       </w:pPr>
-      <w:bookmarkStart w:id="9" w:name="_Toc8608790"/>
+      <w:bookmarkStart w:id="9" w:name="_Toc8747301"/>
       <w:proofErr w:type="spellStart"/>
       <w:r>
         <w:t>HotKeys</w:t>
@@ -1290,7 +1089,7 @@
       <w:pPr>
         <w:pStyle w:val="Heading1"/>
       </w:pPr>
-      <w:bookmarkStart w:id="10" w:name="_Toc8608791"/>
+      <w:bookmarkStart w:id="10" w:name="_Toc8747302"/>
       <w:r>
         <w:lastRenderedPageBreak/>
         <w:t>Options</w:t>
@@ -1299,84 +1098,18 @@
     </w:p>
     <w:p>
       <w:r>
-        <w:t>To enter the extra options window, you can click the cog</w:t>
-      </w:r>
-      <w:r>
-        <w:t xml:space="preserve"> icon</w:t>
-      </w:r>
-      <w:r>
-        <w:t xml:space="preserve"> in the top right corner</w:t>
+        <w:t>The options can be accessed by the toolbar at the top of the window</w:t>
       </w:r>
     </w:p>
     <w:p>
       <w:pPr>
-        <w:pStyle w:val="Heading2"/>
+        <w:pStyle w:val="Heading1"/>
       </w:pPr>
-      <w:bookmarkStart w:id="11" w:name="_Toc8608792"/>
-      <w:r>
-        <w:t>Saving images</w:t>
+      <w:bookmarkStart w:id="11" w:name="_Toc8747303"/>
+      <w:r>
+        <w:t>Changing Compression</w:t>
       </w:r>
       <w:bookmarkEnd w:id="11"/>
-    </w:p>
-    <w:p>
-      <w:r>
-        <w:t>Click export image</w:t>
-      </w:r>
-    </w:p>
-    <w:p>
-      <w:r>
-        <w:t>Chose a file path, and enter a name then click ok</w:t>
-      </w:r>
-    </w:p>
-    <w:p>
-      <w:pPr>
-        <w:pStyle w:val="Heading2"/>
-      </w:pPr>
-      <w:bookmarkStart w:id="12" w:name="_Toc8608793"/>
-      <w:r>
-        <w:t>Saving projects</w:t>
-      </w:r>
-      <w:bookmarkEnd w:id="12"/>
-    </w:p>
-    <w:p>
-      <w:r>
-        <w:t>Click save project</w:t>
-      </w:r>
-    </w:p>
-    <w:p>
-      <w:r>
-        <w:t>Chose a file path, and enter a name then click ok</w:t>
-      </w:r>
-    </w:p>
-    <w:p>
-      <w:pPr>
-        <w:pStyle w:val="Heading2"/>
-      </w:pPr>
-      <w:bookmarkStart w:id="13" w:name="_Toc8608794"/>
-      <w:r>
-        <w:t>Opening projects</w:t>
-      </w:r>
-      <w:bookmarkEnd w:id="13"/>
-    </w:p>
-    <w:p>
-      <w:r>
-        <w:t>Click load project</w:t>
-      </w:r>
-    </w:p>
-    <w:p>
-      <w:r>
-        <w:t>Chose a file to open</w:t>
-      </w:r>
-    </w:p>
-    <w:p>
-      <w:pPr>
-        <w:pStyle w:val="Heading2"/>
-      </w:pPr>
-      <w:bookmarkStart w:id="14" w:name="_Toc8608795"/>
-      <w:r>
-        <w:t>Changing Compression</w:t>
-      </w:r>
-      <w:bookmarkEnd w:id="14"/>
     </w:p>
     <w:p>
       <w:r>
@@ -2277,7 +2010,7 @@
 </file>
 
 <file path=customXml/itemProps1.xml><?xml version="1.0" encoding="utf-8"?>
-<ds:datastoreItem xmlns:ds="http://schemas.openxmlformats.org/officeDocument/2006/customXml" ds:itemID="{96EC64E3-4988-48D1-8246-983B8164BA1C}">
+<ds:datastoreItem xmlns:ds="http://schemas.openxmlformats.org/officeDocument/2006/customXml" ds:itemID="{31567384-9424-4EEE-BA73-5D42D2730A0B}">
   <ds:schemaRefs>
     <ds:schemaRef ds:uri="http://schemas.openxmlformats.org/officeDocument/2006/bibliography"/>
   </ds:schemaRefs>

</xml_diff>

<commit_message>
directory reworked (should now be more organised), version three added, sliders for color picker, whats new file added, user guide now in word doc
</commit_message>
<xml_diff>
--- a/UserGuide.docx
+++ b/UserGuide.docx
@@ -846,29 +846,27 @@
       <w:r>
         <w:br w:type="page"/>
       </w:r>
-      <w:bookmarkStart w:id="0" w:name="_GoBack"/>
-      <w:bookmarkEnd w:id="0"/>
     </w:p>
     <w:p>
       <w:pPr>
         <w:pStyle w:val="Heading1"/>
       </w:pPr>
-      <w:bookmarkStart w:id="1" w:name="_Toc8747293"/>
+      <w:bookmarkStart w:id="0" w:name="_Toc8747293"/>
       <w:r>
         <w:lastRenderedPageBreak/>
         <w:t>Install</w:t>
       </w:r>
-      <w:bookmarkEnd w:id="1"/>
+      <w:bookmarkEnd w:id="0"/>
     </w:p>
     <w:p>
       <w:pPr>
         <w:pStyle w:val="Heading2"/>
       </w:pPr>
-      <w:bookmarkStart w:id="2" w:name="_Toc8747294"/>
+      <w:bookmarkStart w:id="1" w:name="_Toc8747294"/>
       <w:r>
         <w:t>Method 1.</w:t>
       </w:r>
-      <w:bookmarkEnd w:id="2"/>
+      <w:bookmarkEnd w:id="1"/>
     </w:p>
     <w:p>
       <w:r>
@@ -894,11 +892,11 @@
       <w:pPr>
         <w:pStyle w:val="Heading2"/>
       </w:pPr>
-      <w:bookmarkStart w:id="3" w:name="_Toc8747295"/>
+      <w:bookmarkStart w:id="2" w:name="_Toc8747295"/>
       <w:r>
         <w:t>Method 2.</w:t>
       </w:r>
-      <w:bookmarkEnd w:id="3"/>
+      <w:bookmarkEnd w:id="2"/>
     </w:p>
     <w:p>
       <w:r>
@@ -928,21 +926,21 @@
       <w:pPr>
         <w:pStyle w:val="Heading1"/>
       </w:pPr>
-      <w:bookmarkStart w:id="4" w:name="_Toc8747296"/>
+      <w:bookmarkStart w:id="3" w:name="_Toc8747296"/>
       <w:r>
         <w:t>Snapping</w:t>
       </w:r>
-      <w:bookmarkEnd w:id="4"/>
+      <w:bookmarkEnd w:id="3"/>
     </w:p>
     <w:p>
       <w:pPr>
         <w:pStyle w:val="Heading2"/>
       </w:pPr>
-      <w:bookmarkStart w:id="5" w:name="_Toc8747297"/>
+      <w:bookmarkStart w:id="4" w:name="_Toc8747297"/>
       <w:r>
         <w:t>Squares or circles:</w:t>
       </w:r>
-      <w:bookmarkEnd w:id="5"/>
+      <w:bookmarkEnd w:id="4"/>
     </w:p>
     <w:p>
       <w:r>
@@ -953,11 +951,11 @@
       <w:pPr>
         <w:pStyle w:val="Heading2"/>
       </w:pPr>
-      <w:bookmarkStart w:id="6" w:name="_Toc8747298"/>
+      <w:bookmarkStart w:id="5" w:name="_Toc8747298"/>
       <w:r>
         <w:t>Lines</w:t>
       </w:r>
-      <w:bookmarkEnd w:id="6"/>
+      <w:bookmarkEnd w:id="5"/>
     </w:p>
     <w:p>
       <w:r>
@@ -990,21 +988,21 @@
       <w:pPr>
         <w:pStyle w:val="Heading1"/>
       </w:pPr>
-      <w:bookmarkStart w:id="7" w:name="_Toc8747299"/>
+      <w:bookmarkStart w:id="6" w:name="_Toc8747299"/>
       <w:r>
         <w:t>Brushes</w:t>
       </w:r>
-      <w:bookmarkEnd w:id="7"/>
+      <w:bookmarkEnd w:id="6"/>
     </w:p>
     <w:p>
       <w:pPr>
         <w:pStyle w:val="Heading2"/>
       </w:pPr>
-      <w:bookmarkStart w:id="8" w:name="_Toc8747300"/>
+      <w:bookmarkStart w:id="7" w:name="_Toc8747300"/>
       <w:r>
         <w:t>Changing brush sizes</w:t>
       </w:r>
-      <w:bookmarkEnd w:id="8"/>
+      <w:bookmarkEnd w:id="7"/>
     </w:p>
     <w:p>
       <w:r>
@@ -1015,12 +1013,12 @@
       <w:pPr>
         <w:pStyle w:val="Heading2"/>
       </w:pPr>
-      <w:bookmarkStart w:id="9" w:name="_Toc8747301"/>
+      <w:bookmarkStart w:id="8" w:name="_Toc8747301"/>
       <w:proofErr w:type="spellStart"/>
       <w:r>
         <w:t>HotKeys</w:t>
       </w:r>
-      <w:bookmarkEnd w:id="9"/>
+      <w:bookmarkEnd w:id="8"/>
       <w:proofErr w:type="spellEnd"/>
     </w:p>
     <w:p>
@@ -1071,6 +1069,93 @@
         <w:t>color</w:t>
       </w:r>
       <w:proofErr w:type="spellEnd"/>
+    </w:p>
+    <w:p>
+      <w:pPr>
+        <w:pStyle w:val="Heading2"/>
+      </w:pPr>
+      <w:r>
+        <w:t>Changing Colours</w:t>
+      </w:r>
+    </w:p>
+    <w:p>
+      <w:r>
+        <w:t xml:space="preserve">To choose a custom </w:t>
+      </w:r>
+      <w:proofErr w:type="spellStart"/>
+      <w:r>
+        <w:t>color</w:t>
+      </w:r>
+      <w:proofErr w:type="spellEnd"/>
+      <w:r>
+        <w:t xml:space="preserve">, click the multicolour square on the </w:t>
+      </w:r>
+      <w:proofErr w:type="gramStart"/>
+      <w:r>
+        <w:t>right hand</w:t>
+      </w:r>
+      <w:proofErr w:type="gramEnd"/>
+      <w:r>
+        <w:t xml:space="preserve"> side of the window, this should open up a </w:t>
+      </w:r>
+      <w:proofErr w:type="spellStart"/>
+      <w:r>
+        <w:t>color</w:t>
+      </w:r>
+      <w:proofErr w:type="spellEnd"/>
+      <w:r>
+        <w:t xml:space="preserve"> picker tool. Here you can click on the image to choose a </w:t>
+      </w:r>
+      <w:proofErr w:type="spellStart"/>
+      <w:r>
+        <w:t>color</w:t>
+      </w:r>
+      <w:proofErr w:type="spellEnd"/>
+      <w:r>
+        <w:t xml:space="preserve"> from there, move the sliders to manually choose a certain </w:t>
+      </w:r>
+      <w:proofErr w:type="spellStart"/>
+      <w:r>
+        <w:t>color</w:t>
+      </w:r>
+      <w:proofErr w:type="spellEnd"/>
+      <w:r>
+        <w:t xml:space="preserve">, or enter a precise hexadecimal value into the text box under the image (click check hex to see what your hex input looks). A preview of the chosen </w:t>
+      </w:r>
+      <w:proofErr w:type="spellStart"/>
+      <w:r>
+        <w:t>color</w:t>
+      </w:r>
+      <w:proofErr w:type="spellEnd"/>
+      <w:r>
+        <w:t xml:space="preserve">, and its hex value can be seen at the “This will be your </w:t>
+      </w:r>
+      <w:proofErr w:type="spellStart"/>
+      <w:r>
+        <w:t>color</w:t>
+      </w:r>
+      <w:proofErr w:type="spellEnd"/>
+      <w:r>
+        <w:t xml:space="preserve">:” label. Click choose </w:t>
+      </w:r>
+      <w:proofErr w:type="spellStart"/>
+      <w:r>
+        <w:t>color</w:t>
+      </w:r>
+      <w:proofErr w:type="spellEnd"/>
+      <w:r>
+        <w:t xml:space="preserve"> to send this </w:t>
+      </w:r>
+      <w:proofErr w:type="spellStart"/>
+      <w:r>
+        <w:t>color</w:t>
+      </w:r>
+      <w:proofErr w:type="spellEnd"/>
+      <w:r>
+        <w:t xml:space="preserve"> to the main window.</w:t>
+      </w:r>
+      <w:bookmarkStart w:id="9" w:name="_GoBack"/>
+      <w:bookmarkEnd w:id="9"/>
     </w:p>
     <w:p>
       <w:pPr>
@@ -2010,7 +2095,7 @@
 </file>
 
 <file path=customXml/itemProps1.xml><?xml version="1.0" encoding="utf-8"?>
-<ds:datastoreItem xmlns:ds="http://schemas.openxmlformats.org/officeDocument/2006/customXml" ds:itemID="{31567384-9424-4EEE-BA73-5D42D2730A0B}">
+<ds:datastoreItem xmlns:ds="http://schemas.openxmlformats.org/officeDocument/2006/customXml" ds:itemID="{A7EC475F-D0A7-4995-9784-C146C3348705}">
   <ds:schemaRefs>
     <ds:schemaRef ds:uri="http://schemas.openxmlformats.org/officeDocument/2006/bibliography"/>
   </ds:schemaRefs>

</xml_diff>

<commit_message>
image resize now lets you save, load and export images
</commit_message>
<xml_diff>
--- a/UserGuide.docx
+++ b/UserGuide.docx
@@ -69,13 +69,130 @@
             </w:rPr>
             <w:fldChar w:fldCharType="separate"/>
           </w:r>
-          <w:hyperlink w:anchor="_Toc8747293" w:history="1">
+          <w:bookmarkStart w:id="0" w:name="_GoBack"/>
+          <w:bookmarkEnd w:id="0"/>
+          <w:r>
+            <w:rPr>
+              <w:rStyle w:val="Hyperlink"/>
+              <w:noProof/>
+            </w:rPr>
+            <w:fldChar w:fldCharType="begin"/>
+          </w:r>
+          <w:r>
+            <w:rPr>
+              <w:rStyle w:val="Hyperlink"/>
+              <w:noProof/>
+            </w:rPr>
+            <w:instrText xml:space="preserve"> </w:instrText>
+          </w:r>
+          <w:r>
+            <w:rPr>
+              <w:noProof/>
+            </w:rPr>
+            <w:instrText>HYPERLINK \l "_Toc8987179"</w:instrText>
+          </w:r>
+          <w:r>
+            <w:rPr>
+              <w:rStyle w:val="Hyperlink"/>
+              <w:noProof/>
+            </w:rPr>
+            <w:instrText xml:space="preserve"> </w:instrText>
+          </w:r>
+          <w:r>
+            <w:rPr>
+              <w:rStyle w:val="Hyperlink"/>
+              <w:noProof/>
+            </w:rPr>
+          </w:r>
+          <w:r>
+            <w:rPr>
+              <w:rStyle w:val="Hyperlink"/>
+              <w:noProof/>
+            </w:rPr>
+            <w:fldChar w:fldCharType="separate"/>
+          </w:r>
+          <w:r>
+            <w:rPr>
+              <w:rStyle w:val="Hyperlink"/>
+              <w:noProof/>
+            </w:rPr>
+            <w:t>Install</w:t>
+          </w:r>
+          <w:r>
+            <w:rPr>
+              <w:noProof/>
+              <w:webHidden/>
+            </w:rPr>
+            <w:tab/>
+          </w:r>
+          <w:r>
+            <w:rPr>
+              <w:noProof/>
+              <w:webHidden/>
+            </w:rPr>
+            <w:fldChar w:fldCharType="begin"/>
+          </w:r>
+          <w:r>
+            <w:rPr>
+              <w:noProof/>
+              <w:webHidden/>
+            </w:rPr>
+            <w:instrText xml:space="preserve"> PAGEREF _Toc8987179 \h </w:instrText>
+          </w:r>
+          <w:r>
+            <w:rPr>
+              <w:noProof/>
+              <w:webHidden/>
+            </w:rPr>
+          </w:r>
+          <w:r>
+            <w:rPr>
+              <w:noProof/>
+              <w:webHidden/>
+            </w:rPr>
+            <w:fldChar w:fldCharType="separate"/>
+          </w:r>
+          <w:r>
+            <w:rPr>
+              <w:noProof/>
+              <w:webHidden/>
+            </w:rPr>
+            <w:t>2</w:t>
+          </w:r>
+          <w:r>
+            <w:rPr>
+              <w:noProof/>
+              <w:webHidden/>
+            </w:rPr>
+            <w:fldChar w:fldCharType="end"/>
+          </w:r>
+          <w:r>
+            <w:rPr>
+              <w:rStyle w:val="Hyperlink"/>
+              <w:noProof/>
+            </w:rPr>
+            <w:fldChar w:fldCharType="end"/>
+          </w:r>
+        </w:p>
+        <w:p>
+          <w:pPr>
+            <w:pStyle w:val="TOC2"/>
+            <w:tabs>
+              <w:tab w:val="right" w:leader="dot" w:pos="9016"/>
+            </w:tabs>
+            <w:rPr>
+              <w:rFonts w:eastAsiaTheme="minorEastAsia"/>
+              <w:noProof/>
+              <w:lang w:eastAsia="en-GB"/>
+            </w:rPr>
+          </w:pPr>
+          <w:hyperlink w:anchor="_Toc8987180" w:history="1">
             <w:r>
               <w:rPr>
                 <w:rStyle w:val="Hyperlink"/>
                 <w:noProof/>
               </w:rPr>
-              <w:t>Install</w:t>
+              <w:t>Method 1. (not working)</w:t>
             </w:r>
             <w:r>
               <w:rPr>
@@ -96,7 +213,7 @@
                 <w:noProof/>
                 <w:webHidden/>
               </w:rPr>
-              <w:instrText xml:space="preserve"> PAGEREF _Toc8747293 \h </w:instrText>
+              <w:instrText xml:space="preserve"> PAGEREF _Toc8987180 \h </w:instrText>
             </w:r>
             <w:r>
               <w:rPr>
@@ -139,13 +256,13 @@
               <w:lang w:eastAsia="en-GB"/>
             </w:rPr>
           </w:pPr>
-          <w:hyperlink w:anchor="_Toc8747294" w:history="1">
+          <w:hyperlink w:anchor="_Toc8987181" w:history="1">
             <w:r>
               <w:rPr>
                 <w:rStyle w:val="Hyperlink"/>
                 <w:noProof/>
               </w:rPr>
-              <w:t>Method 1.</w:t>
+              <w:t>Method 2.</w:t>
             </w:r>
             <w:r>
               <w:rPr>
@@ -166,7 +283,77 @@
                 <w:noProof/>
                 <w:webHidden/>
               </w:rPr>
-              <w:instrText xml:space="preserve"> PAGEREF _Toc8747294 \h </w:instrText>
+              <w:instrText xml:space="preserve"> PAGEREF _Toc8987181 \h </w:instrText>
+            </w:r>
+            <w:r>
+              <w:rPr>
+                <w:noProof/>
+                <w:webHidden/>
+              </w:rPr>
+            </w:r>
+            <w:r>
+              <w:rPr>
+                <w:noProof/>
+                <w:webHidden/>
+              </w:rPr>
+              <w:fldChar w:fldCharType="separate"/>
+            </w:r>
+            <w:r>
+              <w:rPr>
+                <w:noProof/>
+                <w:webHidden/>
+              </w:rPr>
+              <w:t>2</w:t>
+            </w:r>
+            <w:r>
+              <w:rPr>
+                <w:noProof/>
+                <w:webHidden/>
+              </w:rPr>
+              <w:fldChar w:fldCharType="end"/>
+            </w:r>
+          </w:hyperlink>
+        </w:p>
+        <w:p>
+          <w:pPr>
+            <w:pStyle w:val="TOC1"/>
+            <w:tabs>
+              <w:tab w:val="right" w:leader="dot" w:pos="9016"/>
+            </w:tabs>
+            <w:rPr>
+              <w:rFonts w:eastAsiaTheme="minorEastAsia"/>
+              <w:noProof/>
+              <w:lang w:eastAsia="en-GB"/>
+            </w:rPr>
+          </w:pPr>
+          <w:hyperlink w:anchor="_Toc8987182" w:history="1">
+            <w:r>
+              <w:rPr>
+                <w:rStyle w:val="Hyperlink"/>
+                <w:noProof/>
+              </w:rPr>
+              <w:t>Snapping</w:t>
+            </w:r>
+            <w:r>
+              <w:rPr>
+                <w:noProof/>
+                <w:webHidden/>
+              </w:rPr>
+              <w:tab/>
+            </w:r>
+            <w:r>
+              <w:rPr>
+                <w:noProof/>
+                <w:webHidden/>
+              </w:rPr>
+              <w:fldChar w:fldCharType="begin"/>
+            </w:r>
+            <w:r>
+              <w:rPr>
+                <w:noProof/>
+                <w:webHidden/>
+              </w:rPr>
+              <w:instrText xml:space="preserve"> PAGEREF _Toc8987182 \h </w:instrText>
             </w:r>
             <w:r>
               <w:rPr>
@@ -209,13 +396,13 @@
               <w:lang w:eastAsia="en-GB"/>
             </w:rPr>
           </w:pPr>
-          <w:hyperlink w:anchor="_Toc8747295" w:history="1">
+          <w:hyperlink w:anchor="_Toc8987183" w:history="1">
             <w:r>
               <w:rPr>
                 <w:rStyle w:val="Hyperlink"/>
                 <w:noProof/>
               </w:rPr>
-              <w:t>Method 2.</w:t>
+              <w:t>Squares or circles:</w:t>
             </w:r>
             <w:r>
               <w:rPr>
@@ -236,7 +423,77 @@
                 <w:noProof/>
                 <w:webHidden/>
               </w:rPr>
-              <w:instrText xml:space="preserve"> PAGEREF _Toc8747295 \h </w:instrText>
+              <w:instrText xml:space="preserve"> PAGEREF _Toc8987183 \h </w:instrText>
+            </w:r>
+            <w:r>
+              <w:rPr>
+                <w:noProof/>
+                <w:webHidden/>
+              </w:rPr>
+            </w:r>
+            <w:r>
+              <w:rPr>
+                <w:noProof/>
+                <w:webHidden/>
+              </w:rPr>
+              <w:fldChar w:fldCharType="separate"/>
+            </w:r>
+            <w:r>
+              <w:rPr>
+                <w:noProof/>
+                <w:webHidden/>
+              </w:rPr>
+              <w:t>2</w:t>
+            </w:r>
+            <w:r>
+              <w:rPr>
+                <w:noProof/>
+                <w:webHidden/>
+              </w:rPr>
+              <w:fldChar w:fldCharType="end"/>
+            </w:r>
+          </w:hyperlink>
+        </w:p>
+        <w:p>
+          <w:pPr>
+            <w:pStyle w:val="TOC2"/>
+            <w:tabs>
+              <w:tab w:val="right" w:leader="dot" w:pos="9016"/>
+            </w:tabs>
+            <w:rPr>
+              <w:rFonts w:eastAsiaTheme="minorEastAsia"/>
+              <w:noProof/>
+              <w:lang w:eastAsia="en-GB"/>
+            </w:rPr>
+          </w:pPr>
+          <w:hyperlink w:anchor="_Toc8987184" w:history="1">
+            <w:r>
+              <w:rPr>
+                <w:rStyle w:val="Hyperlink"/>
+                <w:noProof/>
+              </w:rPr>
+              <w:t>Lines</w:t>
+            </w:r>
+            <w:r>
+              <w:rPr>
+                <w:noProof/>
+                <w:webHidden/>
+              </w:rPr>
+              <w:tab/>
+            </w:r>
+            <w:r>
+              <w:rPr>
+                <w:noProof/>
+                <w:webHidden/>
+              </w:rPr>
+              <w:fldChar w:fldCharType="begin"/>
+            </w:r>
+            <w:r>
+              <w:rPr>
+                <w:noProof/>
+                <w:webHidden/>
+              </w:rPr>
+              <w:instrText xml:space="preserve"> PAGEREF _Toc8987184 \h </w:instrText>
             </w:r>
             <w:r>
               <w:rPr>
@@ -279,13 +536,13 @@
               <w:lang w:eastAsia="en-GB"/>
             </w:rPr>
           </w:pPr>
-          <w:hyperlink w:anchor="_Toc8747296" w:history="1">
+          <w:hyperlink w:anchor="_Toc8987185" w:history="1">
             <w:r>
               <w:rPr>
                 <w:rStyle w:val="Hyperlink"/>
                 <w:noProof/>
               </w:rPr>
-              <w:t>Snapping</w:t>
+              <w:t>Brushes</w:t>
             </w:r>
             <w:r>
               <w:rPr>
@@ -306,7 +563,7 @@
                 <w:noProof/>
                 <w:webHidden/>
               </w:rPr>
-              <w:instrText xml:space="preserve"> PAGEREF _Toc8747296 \h </w:instrText>
+              <w:instrText xml:space="preserve"> PAGEREF _Toc8987185 \h </w:instrText>
             </w:r>
             <w:r>
               <w:rPr>
@@ -349,13 +606,13 @@
               <w:lang w:eastAsia="en-GB"/>
             </w:rPr>
           </w:pPr>
-          <w:hyperlink w:anchor="_Toc8747297" w:history="1">
+          <w:hyperlink w:anchor="_Toc8987186" w:history="1">
             <w:r>
               <w:rPr>
                 <w:rStyle w:val="Hyperlink"/>
                 <w:noProof/>
               </w:rPr>
-              <w:t>Squares or circles:</w:t>
+              <w:t>Changing brush sizes</w:t>
             </w:r>
             <w:r>
               <w:rPr>
@@ -376,7 +633,7 @@
                 <w:noProof/>
                 <w:webHidden/>
               </w:rPr>
-              <w:instrText xml:space="preserve"> PAGEREF _Toc8747297 \h </w:instrText>
+              <w:instrText xml:space="preserve"> PAGEREF _Toc8987186 \h </w:instrText>
             </w:r>
             <w:r>
               <w:rPr>
@@ -419,13 +676,13 @@
               <w:lang w:eastAsia="en-GB"/>
             </w:rPr>
           </w:pPr>
-          <w:hyperlink w:anchor="_Toc8747298" w:history="1">
+          <w:hyperlink w:anchor="_Toc8987187" w:history="1">
             <w:r>
               <w:rPr>
                 <w:rStyle w:val="Hyperlink"/>
                 <w:noProof/>
               </w:rPr>
-              <w:t>Lines</w:t>
+              <w:t>HotKeys</w:t>
             </w:r>
             <w:r>
               <w:rPr>
@@ -446,7 +703,77 @@
                 <w:noProof/>
                 <w:webHidden/>
               </w:rPr>
-              <w:instrText xml:space="preserve"> PAGEREF _Toc8747298 \h </w:instrText>
+              <w:instrText xml:space="preserve"> PAGEREF _Toc8987187 \h </w:instrText>
+            </w:r>
+            <w:r>
+              <w:rPr>
+                <w:noProof/>
+                <w:webHidden/>
+              </w:rPr>
+            </w:r>
+            <w:r>
+              <w:rPr>
+                <w:noProof/>
+                <w:webHidden/>
+              </w:rPr>
+              <w:fldChar w:fldCharType="separate"/>
+            </w:r>
+            <w:r>
+              <w:rPr>
+                <w:noProof/>
+                <w:webHidden/>
+              </w:rPr>
+              <w:t>2</w:t>
+            </w:r>
+            <w:r>
+              <w:rPr>
+                <w:noProof/>
+                <w:webHidden/>
+              </w:rPr>
+              <w:fldChar w:fldCharType="end"/>
+            </w:r>
+          </w:hyperlink>
+        </w:p>
+        <w:p>
+          <w:pPr>
+            <w:pStyle w:val="TOC2"/>
+            <w:tabs>
+              <w:tab w:val="right" w:leader="dot" w:pos="9016"/>
+            </w:tabs>
+            <w:rPr>
+              <w:rFonts w:eastAsiaTheme="minorEastAsia"/>
+              <w:noProof/>
+              <w:lang w:eastAsia="en-GB"/>
+            </w:rPr>
+          </w:pPr>
+          <w:hyperlink w:anchor="_Toc8987188" w:history="1">
+            <w:r>
+              <w:rPr>
+                <w:rStyle w:val="Hyperlink"/>
+                <w:noProof/>
+              </w:rPr>
+              <w:t>Changing Colours</w:t>
+            </w:r>
+            <w:r>
+              <w:rPr>
+                <w:noProof/>
+                <w:webHidden/>
+              </w:rPr>
+              <w:tab/>
+            </w:r>
+            <w:r>
+              <w:rPr>
+                <w:noProof/>
+                <w:webHidden/>
+              </w:rPr>
+              <w:fldChar w:fldCharType="begin"/>
+            </w:r>
+            <w:r>
+              <w:rPr>
+                <w:noProof/>
+                <w:webHidden/>
+              </w:rPr>
+              <w:instrText xml:space="preserve"> PAGEREF _Toc8987188 \h </w:instrText>
             </w:r>
             <w:r>
               <w:rPr>
@@ -489,13 +816,13 @@
               <w:lang w:eastAsia="en-GB"/>
             </w:rPr>
           </w:pPr>
-          <w:hyperlink w:anchor="_Toc8747299" w:history="1">
+          <w:hyperlink w:anchor="_Toc8987189" w:history="1">
             <w:r>
               <w:rPr>
                 <w:rStyle w:val="Hyperlink"/>
                 <w:noProof/>
               </w:rPr>
-              <w:t>Brushes</w:t>
+              <w:t>Options</w:t>
             </w:r>
             <w:r>
               <w:rPr>
@@ -516,7 +843,7 @@
                 <w:noProof/>
                 <w:webHidden/>
               </w:rPr>
-              <w:instrText xml:space="preserve"> PAGEREF _Toc8747299 \h </w:instrText>
+              <w:instrText xml:space="preserve"> PAGEREF _Toc8987189 \h </w:instrText>
             </w:r>
             <w:r>
               <w:rPr>
@@ -536,147 +863,7 @@
                 <w:noProof/>
                 <w:webHidden/>
               </w:rPr>
-              <w:t>2</w:t>
-            </w:r>
-            <w:r>
-              <w:rPr>
-                <w:noProof/>
-                <w:webHidden/>
-              </w:rPr>
-              <w:fldChar w:fldCharType="end"/>
-            </w:r>
-          </w:hyperlink>
-        </w:p>
-        <w:p>
-          <w:pPr>
-            <w:pStyle w:val="TOC2"/>
-            <w:tabs>
-              <w:tab w:val="right" w:leader="dot" w:pos="9016"/>
-            </w:tabs>
-            <w:rPr>
-              <w:rFonts w:eastAsiaTheme="minorEastAsia"/>
-              <w:noProof/>
-              <w:lang w:eastAsia="en-GB"/>
-            </w:rPr>
-          </w:pPr>
-          <w:hyperlink w:anchor="_Toc8747300" w:history="1">
-            <w:r>
-              <w:rPr>
-                <w:rStyle w:val="Hyperlink"/>
-                <w:noProof/>
-              </w:rPr>
-              <w:t>Changing brush sizes</w:t>
-            </w:r>
-            <w:r>
-              <w:rPr>
-                <w:noProof/>
-                <w:webHidden/>
-              </w:rPr>
-              <w:tab/>
-            </w:r>
-            <w:r>
-              <w:rPr>
-                <w:noProof/>
-                <w:webHidden/>
-              </w:rPr>
-              <w:fldChar w:fldCharType="begin"/>
-            </w:r>
-            <w:r>
-              <w:rPr>
-                <w:noProof/>
-                <w:webHidden/>
-              </w:rPr>
-              <w:instrText xml:space="preserve"> PAGEREF _Toc8747300 \h </w:instrText>
-            </w:r>
-            <w:r>
-              <w:rPr>
-                <w:noProof/>
-                <w:webHidden/>
-              </w:rPr>
-            </w:r>
-            <w:r>
-              <w:rPr>
-                <w:noProof/>
-                <w:webHidden/>
-              </w:rPr>
-              <w:fldChar w:fldCharType="separate"/>
-            </w:r>
-            <w:r>
-              <w:rPr>
-                <w:noProof/>
-                <w:webHidden/>
-              </w:rPr>
-              <w:t>2</w:t>
-            </w:r>
-            <w:r>
-              <w:rPr>
-                <w:noProof/>
-                <w:webHidden/>
-              </w:rPr>
-              <w:fldChar w:fldCharType="end"/>
-            </w:r>
-          </w:hyperlink>
-        </w:p>
-        <w:p>
-          <w:pPr>
-            <w:pStyle w:val="TOC2"/>
-            <w:tabs>
-              <w:tab w:val="right" w:leader="dot" w:pos="9016"/>
-            </w:tabs>
-            <w:rPr>
-              <w:rFonts w:eastAsiaTheme="minorEastAsia"/>
-              <w:noProof/>
-              <w:lang w:eastAsia="en-GB"/>
-            </w:rPr>
-          </w:pPr>
-          <w:hyperlink w:anchor="_Toc8747301" w:history="1">
-            <w:r>
-              <w:rPr>
-                <w:rStyle w:val="Hyperlink"/>
-                <w:noProof/>
-              </w:rPr>
-              <w:t>HotKeys</w:t>
-            </w:r>
-            <w:r>
-              <w:rPr>
-                <w:noProof/>
-                <w:webHidden/>
-              </w:rPr>
-              <w:tab/>
-            </w:r>
-            <w:r>
-              <w:rPr>
-                <w:noProof/>
-                <w:webHidden/>
-              </w:rPr>
-              <w:fldChar w:fldCharType="begin"/>
-            </w:r>
-            <w:r>
-              <w:rPr>
-                <w:noProof/>
-                <w:webHidden/>
-              </w:rPr>
-              <w:instrText xml:space="preserve"> PAGEREF _Toc8747301 \h </w:instrText>
-            </w:r>
-            <w:r>
-              <w:rPr>
-                <w:noProof/>
-                <w:webHidden/>
-              </w:rPr>
-            </w:r>
-            <w:r>
-              <w:rPr>
-                <w:noProof/>
-                <w:webHidden/>
-              </w:rPr>
-              <w:fldChar w:fldCharType="separate"/>
-            </w:r>
-            <w:r>
-              <w:rPr>
-                <w:noProof/>
-                <w:webHidden/>
-              </w:rPr>
-              <w:t>2</w:t>
+              <w:t>3</w:t>
             </w:r>
             <w:r>
               <w:rPr>
@@ -699,13 +886,13 @@
               <w:lang w:eastAsia="en-GB"/>
             </w:rPr>
           </w:pPr>
-          <w:hyperlink w:anchor="_Toc8747302" w:history="1">
+          <w:hyperlink w:anchor="_Toc8987190" w:history="1">
             <w:r>
               <w:rPr>
                 <w:rStyle w:val="Hyperlink"/>
                 <w:noProof/>
               </w:rPr>
-              <w:t>Options</w:t>
+              <w:t>Changing Compression</w:t>
             </w:r>
             <w:r>
               <w:rPr>
@@ -726,77 +913,7 @@
                 <w:noProof/>
                 <w:webHidden/>
               </w:rPr>
-              <w:instrText xml:space="preserve"> PAGEREF _Toc8747302 \h </w:instrText>
-            </w:r>
-            <w:r>
-              <w:rPr>
-                <w:noProof/>
-                <w:webHidden/>
-              </w:rPr>
-            </w:r>
-            <w:r>
-              <w:rPr>
-                <w:noProof/>
-                <w:webHidden/>
-              </w:rPr>
-              <w:fldChar w:fldCharType="separate"/>
-            </w:r>
-            <w:r>
-              <w:rPr>
-                <w:noProof/>
-                <w:webHidden/>
-              </w:rPr>
-              <w:t>3</w:t>
-            </w:r>
-            <w:r>
-              <w:rPr>
-                <w:noProof/>
-                <w:webHidden/>
-              </w:rPr>
-              <w:fldChar w:fldCharType="end"/>
-            </w:r>
-          </w:hyperlink>
-        </w:p>
-        <w:p>
-          <w:pPr>
-            <w:pStyle w:val="TOC1"/>
-            <w:tabs>
-              <w:tab w:val="right" w:leader="dot" w:pos="9016"/>
-            </w:tabs>
-            <w:rPr>
-              <w:rFonts w:eastAsiaTheme="minorEastAsia"/>
-              <w:noProof/>
-              <w:lang w:eastAsia="en-GB"/>
-            </w:rPr>
-          </w:pPr>
-          <w:hyperlink w:anchor="_Toc8747303" w:history="1">
-            <w:r>
-              <w:rPr>
-                <w:rStyle w:val="Hyperlink"/>
-                <w:noProof/>
-              </w:rPr>
-              <w:t>Changing Compression</w:t>
-            </w:r>
-            <w:r>
-              <w:rPr>
-                <w:noProof/>
-                <w:webHidden/>
-              </w:rPr>
-              <w:tab/>
-            </w:r>
-            <w:r>
-              <w:rPr>
-                <w:noProof/>
-                <w:webHidden/>
-              </w:rPr>
-              <w:fldChar w:fldCharType="begin"/>
-            </w:r>
-            <w:r>
-              <w:rPr>
-                <w:noProof/>
-                <w:webHidden/>
-              </w:rPr>
-              <w:instrText xml:space="preserve"> PAGEREF _Toc8747303 \h </w:instrText>
+              <w:instrText xml:space="preserve"> PAGEREF _Toc8987190 \h </w:instrText>
             </w:r>
             <w:r>
               <w:rPr>
@@ -851,22 +968,25 @@
       <w:pPr>
         <w:pStyle w:val="Heading1"/>
       </w:pPr>
-      <w:bookmarkStart w:id="0" w:name="_Toc8747293"/>
+      <w:bookmarkStart w:id="1" w:name="_Toc8987179"/>
       <w:r>
         <w:lastRenderedPageBreak/>
         <w:t>Install</w:t>
       </w:r>
-      <w:bookmarkEnd w:id="0"/>
+      <w:bookmarkEnd w:id="1"/>
     </w:p>
     <w:p>
       <w:pPr>
         <w:pStyle w:val="Heading2"/>
       </w:pPr>
-      <w:bookmarkStart w:id="1" w:name="_Toc8747294"/>
+      <w:bookmarkStart w:id="2" w:name="_Toc8987180"/>
       <w:r>
         <w:t>Method 1.</w:t>
       </w:r>
-      <w:bookmarkEnd w:id="1"/>
+      <w:r>
+        <w:t xml:space="preserve"> (not working)</w:t>
+      </w:r>
+      <w:bookmarkEnd w:id="2"/>
     </w:p>
     <w:p>
       <w:r>
@@ -892,11 +1012,11 @@
       <w:pPr>
         <w:pStyle w:val="Heading2"/>
       </w:pPr>
-      <w:bookmarkStart w:id="2" w:name="_Toc8747295"/>
+      <w:bookmarkStart w:id="3" w:name="_Toc8987181"/>
       <w:r>
         <w:t>Method 2.</w:t>
       </w:r>
-      <w:bookmarkEnd w:id="2"/>
+      <w:bookmarkEnd w:id="3"/>
     </w:p>
     <w:p>
       <w:r>
@@ -926,21 +1046,21 @@
       <w:pPr>
         <w:pStyle w:val="Heading1"/>
       </w:pPr>
-      <w:bookmarkStart w:id="3" w:name="_Toc8747296"/>
+      <w:bookmarkStart w:id="4" w:name="_Toc8987182"/>
       <w:r>
         <w:t>Snapping</w:t>
       </w:r>
-      <w:bookmarkEnd w:id="3"/>
+      <w:bookmarkEnd w:id="4"/>
     </w:p>
     <w:p>
       <w:pPr>
         <w:pStyle w:val="Heading2"/>
       </w:pPr>
-      <w:bookmarkStart w:id="4" w:name="_Toc8747297"/>
+      <w:bookmarkStart w:id="5" w:name="_Toc8987183"/>
       <w:r>
         <w:t>Squares or circles:</w:t>
       </w:r>
-      <w:bookmarkEnd w:id="4"/>
+      <w:bookmarkEnd w:id="5"/>
     </w:p>
     <w:p>
       <w:r>
@@ -951,11 +1071,11 @@
       <w:pPr>
         <w:pStyle w:val="Heading2"/>
       </w:pPr>
-      <w:bookmarkStart w:id="5" w:name="_Toc8747298"/>
+      <w:bookmarkStart w:id="6" w:name="_Toc8987184"/>
       <w:r>
         <w:t>Lines</w:t>
       </w:r>
-      <w:bookmarkEnd w:id="5"/>
+      <w:bookmarkEnd w:id="6"/>
     </w:p>
     <w:p>
       <w:r>
@@ -988,21 +1108,21 @@
       <w:pPr>
         <w:pStyle w:val="Heading1"/>
       </w:pPr>
-      <w:bookmarkStart w:id="6" w:name="_Toc8747299"/>
+      <w:bookmarkStart w:id="7" w:name="_Toc8987185"/>
       <w:r>
         <w:t>Brushes</w:t>
       </w:r>
-      <w:bookmarkEnd w:id="6"/>
+      <w:bookmarkEnd w:id="7"/>
     </w:p>
     <w:p>
       <w:pPr>
         <w:pStyle w:val="Heading2"/>
       </w:pPr>
-      <w:bookmarkStart w:id="7" w:name="_Toc8747300"/>
+      <w:bookmarkStart w:id="8" w:name="_Toc8987186"/>
       <w:r>
         <w:t>Changing brush sizes</w:t>
       </w:r>
-      <w:bookmarkEnd w:id="7"/>
+      <w:bookmarkEnd w:id="8"/>
     </w:p>
     <w:p>
       <w:r>
@@ -1013,12 +1133,12 @@
       <w:pPr>
         <w:pStyle w:val="Heading2"/>
       </w:pPr>
-      <w:bookmarkStart w:id="8" w:name="_Toc8747301"/>
+      <w:bookmarkStart w:id="9" w:name="_Toc8987187"/>
       <w:proofErr w:type="spellStart"/>
       <w:r>
         <w:t>HotKeys</w:t>
       </w:r>
-      <w:bookmarkEnd w:id="8"/>
+      <w:bookmarkEnd w:id="9"/>
       <w:proofErr w:type="spellEnd"/>
     </w:p>
     <w:p>
@@ -1074,9 +1194,11 @@
       <w:pPr>
         <w:pStyle w:val="Heading2"/>
       </w:pPr>
+      <w:bookmarkStart w:id="10" w:name="_Toc8987188"/>
       <w:r>
         <w:t>Changing Colours</w:t>
       </w:r>
+      <w:bookmarkEnd w:id="10"/>
     </w:p>
     <w:p>
       <w:r>
@@ -1154,8 +1276,6 @@
       <w:r>
         <w:t xml:space="preserve"> to the main window.</w:t>
       </w:r>
-      <w:bookmarkStart w:id="9" w:name="_GoBack"/>
-      <w:bookmarkEnd w:id="9"/>
     </w:p>
     <w:p>
       <w:pPr>
@@ -1174,12 +1294,12 @@
       <w:pPr>
         <w:pStyle w:val="Heading1"/>
       </w:pPr>
-      <w:bookmarkStart w:id="10" w:name="_Toc8747302"/>
+      <w:bookmarkStart w:id="11" w:name="_Toc8987189"/>
       <w:r>
         <w:lastRenderedPageBreak/>
         <w:t>Options</w:t>
       </w:r>
-      <w:bookmarkEnd w:id="10"/>
+      <w:bookmarkEnd w:id="11"/>
     </w:p>
     <w:p>
       <w:r>
@@ -1190,11 +1310,11 @@
       <w:pPr>
         <w:pStyle w:val="Heading1"/>
       </w:pPr>
-      <w:bookmarkStart w:id="11" w:name="_Toc8747303"/>
+      <w:bookmarkStart w:id="12" w:name="_Toc8987190"/>
       <w:r>
         <w:t>Changing Compression</w:t>
       </w:r>
-      <w:bookmarkEnd w:id="11"/>
+      <w:bookmarkEnd w:id="12"/>
     </w:p>
     <w:p>
       <w:r>
@@ -2095,7 +2215,7 @@
 </file>
 
 <file path=customXml/itemProps1.xml><?xml version="1.0" encoding="utf-8"?>
-<ds:datastoreItem xmlns:ds="http://schemas.openxmlformats.org/officeDocument/2006/customXml" ds:itemID="{A7EC475F-D0A7-4995-9784-C146C3348705}">
+<ds:datastoreItem xmlns:ds="http://schemas.openxmlformats.org/officeDocument/2006/customXml" ds:itemID="{7D694862-3ACA-42B9-998A-71815D8872D3}">
   <ds:schemaRefs>
     <ds:schemaRef ds:uri="http://schemas.openxmlformats.org/officeDocument/2006/bibliography"/>
   </ds:schemaRefs>

</xml_diff>

<commit_message>
screen ratio bounds now work, drawing scale glitch removed
</commit_message>
<xml_diff>
--- a/UserGuide.docx
+++ b/UserGuide.docx
@@ -69,110 +69,63 @@
             </w:rPr>
             <w:fldChar w:fldCharType="separate"/>
           </w:r>
-          <w:bookmarkStart w:id="0" w:name="_GoBack"/>
-          <w:bookmarkEnd w:id="0"/>
-          <w:r>
-            <w:rPr>
-              <w:rStyle w:val="Hyperlink"/>
-              <w:noProof/>
-            </w:rPr>
-            <w:fldChar w:fldCharType="begin"/>
-          </w:r>
-          <w:r>
-            <w:rPr>
-              <w:rStyle w:val="Hyperlink"/>
-              <w:noProof/>
-            </w:rPr>
-            <w:instrText xml:space="preserve"> </w:instrText>
-          </w:r>
-          <w:r>
-            <w:rPr>
-              <w:noProof/>
-            </w:rPr>
-            <w:instrText>HYPERLINK \l "_Toc8987179"</w:instrText>
-          </w:r>
-          <w:r>
-            <w:rPr>
-              <w:rStyle w:val="Hyperlink"/>
-              <w:noProof/>
-            </w:rPr>
-            <w:instrText xml:space="preserve"> </w:instrText>
-          </w:r>
-          <w:r>
-            <w:rPr>
-              <w:rStyle w:val="Hyperlink"/>
-              <w:noProof/>
-            </w:rPr>
-          </w:r>
-          <w:r>
-            <w:rPr>
-              <w:rStyle w:val="Hyperlink"/>
-              <w:noProof/>
-            </w:rPr>
-            <w:fldChar w:fldCharType="separate"/>
-          </w:r>
-          <w:r>
-            <w:rPr>
-              <w:rStyle w:val="Hyperlink"/>
-              <w:noProof/>
-            </w:rPr>
-            <w:t>Install</w:t>
-          </w:r>
-          <w:r>
-            <w:rPr>
-              <w:noProof/>
-              <w:webHidden/>
-            </w:rPr>
-            <w:tab/>
-          </w:r>
-          <w:r>
-            <w:rPr>
-              <w:noProof/>
-              <w:webHidden/>
-            </w:rPr>
-            <w:fldChar w:fldCharType="begin"/>
-          </w:r>
-          <w:r>
-            <w:rPr>
-              <w:noProof/>
-              <w:webHidden/>
-            </w:rPr>
-            <w:instrText xml:space="preserve"> PAGEREF _Toc8987179 \h </w:instrText>
-          </w:r>
-          <w:r>
-            <w:rPr>
-              <w:noProof/>
-              <w:webHidden/>
-            </w:rPr>
-          </w:r>
-          <w:r>
-            <w:rPr>
-              <w:noProof/>
-              <w:webHidden/>
-            </w:rPr>
-            <w:fldChar w:fldCharType="separate"/>
-          </w:r>
-          <w:r>
-            <w:rPr>
-              <w:noProof/>
-              <w:webHidden/>
-            </w:rPr>
-            <w:t>2</w:t>
-          </w:r>
-          <w:r>
-            <w:rPr>
-              <w:noProof/>
-              <w:webHidden/>
-            </w:rPr>
-            <w:fldChar w:fldCharType="end"/>
-          </w:r>
-          <w:r>
-            <w:rPr>
-              <w:rStyle w:val="Hyperlink"/>
-              <w:noProof/>
-            </w:rPr>
-            <w:fldChar w:fldCharType="end"/>
-          </w:r>
+          <w:hyperlink w:anchor="_Toc8987179" w:history="1">
+            <w:r>
+              <w:rPr>
+                <w:rStyle w:val="Hyperlink"/>
+                <w:noProof/>
+              </w:rPr>
+              <w:t>Install</w:t>
+            </w:r>
+            <w:r>
+              <w:rPr>
+                <w:noProof/>
+                <w:webHidden/>
+              </w:rPr>
+              <w:tab/>
+            </w:r>
+            <w:r>
+              <w:rPr>
+                <w:noProof/>
+                <w:webHidden/>
+              </w:rPr>
+              <w:fldChar w:fldCharType="begin"/>
+            </w:r>
+            <w:r>
+              <w:rPr>
+                <w:noProof/>
+                <w:webHidden/>
+              </w:rPr>
+              <w:instrText xml:space="preserve"> PAGEREF _Toc8987179 \h </w:instrText>
+            </w:r>
+            <w:r>
+              <w:rPr>
+                <w:noProof/>
+                <w:webHidden/>
+              </w:rPr>
+            </w:r>
+            <w:r>
+              <w:rPr>
+                <w:noProof/>
+                <w:webHidden/>
+              </w:rPr>
+              <w:fldChar w:fldCharType="separate"/>
+            </w:r>
+            <w:r>
+              <w:rPr>
+                <w:noProof/>
+                <w:webHidden/>
+              </w:rPr>
+              <w:t>2</w:t>
+            </w:r>
+            <w:r>
+              <w:rPr>
+                <w:noProof/>
+                <w:webHidden/>
+              </w:rPr>
+              <w:fldChar w:fldCharType="end"/>
+            </w:r>
+          </w:hyperlink>
         </w:p>
         <w:p>
           <w:pPr>
@@ -968,25 +921,25 @@
       <w:pPr>
         <w:pStyle w:val="Heading1"/>
       </w:pPr>
-      <w:bookmarkStart w:id="1" w:name="_Toc8987179"/>
+      <w:bookmarkStart w:id="0" w:name="_Toc8987179"/>
       <w:r>
         <w:lastRenderedPageBreak/>
         <w:t>Install</w:t>
       </w:r>
-      <w:bookmarkEnd w:id="1"/>
+      <w:bookmarkEnd w:id="0"/>
     </w:p>
     <w:p>
       <w:pPr>
         <w:pStyle w:val="Heading2"/>
       </w:pPr>
-      <w:bookmarkStart w:id="2" w:name="_Toc8987180"/>
+      <w:bookmarkStart w:id="1" w:name="_Toc8987180"/>
       <w:r>
         <w:t>Method 1.</w:t>
       </w:r>
       <w:r>
         <w:t xml:space="preserve"> (not working)</w:t>
       </w:r>
-      <w:bookmarkEnd w:id="2"/>
+      <w:bookmarkEnd w:id="1"/>
     </w:p>
     <w:p>
       <w:r>
@@ -1012,11 +965,11 @@
       <w:pPr>
         <w:pStyle w:val="Heading2"/>
       </w:pPr>
-      <w:bookmarkStart w:id="3" w:name="_Toc8987181"/>
+      <w:bookmarkStart w:id="2" w:name="_Toc8987181"/>
       <w:r>
         <w:t>Method 2.</w:t>
       </w:r>
-      <w:bookmarkEnd w:id="3"/>
+      <w:bookmarkEnd w:id="2"/>
     </w:p>
     <w:p>
       <w:r>
@@ -1046,21 +999,21 @@
       <w:pPr>
         <w:pStyle w:val="Heading1"/>
       </w:pPr>
-      <w:bookmarkStart w:id="4" w:name="_Toc8987182"/>
+      <w:bookmarkStart w:id="3" w:name="_Toc8987182"/>
       <w:r>
         <w:t>Snapping</w:t>
       </w:r>
-      <w:bookmarkEnd w:id="4"/>
+      <w:bookmarkEnd w:id="3"/>
     </w:p>
     <w:p>
       <w:pPr>
         <w:pStyle w:val="Heading2"/>
       </w:pPr>
-      <w:bookmarkStart w:id="5" w:name="_Toc8987183"/>
+      <w:bookmarkStart w:id="4" w:name="_Toc8987183"/>
       <w:r>
         <w:t>Squares or circles:</w:t>
       </w:r>
-      <w:bookmarkEnd w:id="5"/>
+      <w:bookmarkEnd w:id="4"/>
     </w:p>
     <w:p>
       <w:r>
@@ -1071,11 +1024,11 @@
       <w:pPr>
         <w:pStyle w:val="Heading2"/>
       </w:pPr>
-      <w:bookmarkStart w:id="6" w:name="_Toc8987184"/>
+      <w:bookmarkStart w:id="5" w:name="_Toc8987184"/>
       <w:r>
         <w:t>Lines</w:t>
       </w:r>
-      <w:bookmarkEnd w:id="6"/>
+      <w:bookmarkEnd w:id="5"/>
     </w:p>
     <w:p>
       <w:r>
@@ -1108,21 +1061,21 @@
       <w:pPr>
         <w:pStyle w:val="Heading1"/>
       </w:pPr>
-      <w:bookmarkStart w:id="7" w:name="_Toc8987185"/>
+      <w:bookmarkStart w:id="6" w:name="_Toc8987185"/>
       <w:r>
         <w:t>Brushes</w:t>
       </w:r>
-      <w:bookmarkEnd w:id="7"/>
+      <w:bookmarkEnd w:id="6"/>
     </w:p>
     <w:p>
       <w:pPr>
         <w:pStyle w:val="Heading2"/>
       </w:pPr>
-      <w:bookmarkStart w:id="8" w:name="_Toc8987186"/>
+      <w:bookmarkStart w:id="7" w:name="_Toc8987186"/>
       <w:r>
         <w:t>Changing brush sizes</w:t>
       </w:r>
-      <w:bookmarkEnd w:id="8"/>
+      <w:bookmarkEnd w:id="7"/>
     </w:p>
     <w:p>
       <w:r>
@@ -1133,12 +1086,12 @@
       <w:pPr>
         <w:pStyle w:val="Heading2"/>
       </w:pPr>
-      <w:bookmarkStart w:id="9" w:name="_Toc8987187"/>
+      <w:bookmarkStart w:id="8" w:name="_Toc8987187"/>
       <w:proofErr w:type="spellStart"/>
       <w:r>
         <w:t>HotKeys</w:t>
       </w:r>
-      <w:bookmarkEnd w:id="9"/>
+      <w:bookmarkEnd w:id="8"/>
       <w:proofErr w:type="spellEnd"/>
     </w:p>
     <w:p>
@@ -1194,11 +1147,11 @@
       <w:pPr>
         <w:pStyle w:val="Heading2"/>
       </w:pPr>
-      <w:bookmarkStart w:id="10" w:name="_Toc8987188"/>
+      <w:bookmarkStart w:id="9" w:name="_Toc8987188"/>
       <w:r>
         <w:t>Changing Colours</w:t>
       </w:r>
-      <w:bookmarkEnd w:id="10"/>
+      <w:bookmarkEnd w:id="9"/>
     </w:p>
     <w:p>
       <w:r>
@@ -1294,27 +1247,31 @@
       <w:pPr>
         <w:pStyle w:val="Heading1"/>
       </w:pPr>
-      <w:bookmarkStart w:id="11" w:name="_Toc8987189"/>
       <w:r>
         <w:lastRenderedPageBreak/>
-        <w:t>Options</w:t>
-      </w:r>
-      <w:bookmarkEnd w:id="11"/>
-    </w:p>
-    <w:p>
-      <w:r>
-        <w:t>The options can be accessed by the toolbar at the top of the window</w:t>
+        <w:t>Settings</w:t>
+      </w:r>
+    </w:p>
+    <w:p>
+      <w:r>
+        <w:t xml:space="preserve">The </w:t>
+      </w:r>
+      <w:r>
+        <w:t>settings</w:t>
+      </w:r>
+      <w:r>
+        <w:t xml:space="preserve"> can be accessed by the toolbar at the top of the window</w:t>
       </w:r>
     </w:p>
     <w:p>
       <w:pPr>
         <w:pStyle w:val="Heading1"/>
       </w:pPr>
-      <w:bookmarkStart w:id="12" w:name="_Toc8987190"/>
+      <w:bookmarkStart w:id="10" w:name="_Toc8987190"/>
       <w:r>
         <w:t>Changing Compression</w:t>
       </w:r>
-      <w:bookmarkEnd w:id="12"/>
+      <w:bookmarkEnd w:id="10"/>
     </w:p>
     <w:p>
       <w:r>
@@ -1342,6 +1299,9 @@
         <w:t>This is a lossy compress</w:t>
       </w:r>
       <w:r>
+        <w:t>ion</w:t>
+      </w:r>
+      <w:r>
         <w:t>;</w:t>
       </w:r>
       <w:r>
@@ -1357,6 +1317,55 @@
         <w:t>.</w:t>
       </w:r>
     </w:p>
+    <w:p>
+      <w:pPr>
+        <w:pStyle w:val="Heading1"/>
+      </w:pPr>
+      <w:r>
+        <w:t>Window</w:t>
+      </w:r>
+      <w:r>
+        <w:t xml:space="preserve"> Ratio Bounds</w:t>
+      </w:r>
+    </w:p>
+    <w:p>
+      <w:r>
+        <w:t>To force the canvas (drawing area) to always be a certain ratio</w:t>
+      </w:r>
+      <w:r>
+        <w:t>, click Window Ratio in the settings bar, and enter the desired ratio. Entering 0 for either of the values will remove the ratio bound from the application.</w:t>
+      </w:r>
+    </w:p>
+    <w:p>
+      <w:r>
+        <w:t>Once a ratio has been set. The window will unmaximize to allow the window to fit the canvas</w:t>
+      </w:r>
+      <w:r>
+        <w:t>, the window will not be maximizable manually either while a ratio is in place (this is because the canvas will have to go off screen to maintain the ratio when maximized)</w:t>
+      </w:r>
+      <w:r>
+        <w:t>.</w:t>
+      </w:r>
+    </w:p>
+    <w:p>
+      <w:r>
+        <w:t>When resizing the window, the canvas will now always size itself to the entered ratio</w:t>
+      </w:r>
+      <w:r>
+        <w:t>.</w:t>
+      </w:r>
+    </w:p>
+    <w:p>
+      <w:r>
+        <w:t xml:space="preserve">The saved image will now also </w:t>
+      </w:r>
+      <w:r>
+        <w:t>fit the ratio.</w:t>
+      </w:r>
+      <w:bookmarkStart w:id="11" w:name="_GoBack"/>
+      <w:bookmarkEnd w:id="11"/>
+    </w:p>
+    <w:p/>
     <w:sectPr>
       <w:pgSz w:w="11906" w:h="16838"/>
       <w:pgMar w:top="1440" w:right="1440" w:bottom="1440" w:left="1440" w:header="708" w:footer="708" w:gutter="0"/>
@@ -2215,7 +2224,7 @@
 </file>
 
 <file path=customXml/itemProps1.xml><?xml version="1.0" encoding="utf-8"?>
-<ds:datastoreItem xmlns:ds="http://schemas.openxmlformats.org/officeDocument/2006/customXml" ds:itemID="{7D694862-3ACA-42B9-998A-71815D8872D3}">
+<ds:datastoreItem xmlns:ds="http://schemas.openxmlformats.org/officeDocument/2006/customXml" ds:itemID="{C7CA1752-E336-43F1-90F0-C9C68EAF40DC}">
   <ds:schemaRefs>
     <ds:schemaRef ds:uri="http://schemas.openxmlformats.org/officeDocument/2006/bibliography"/>
   </ds:schemaRefs>

</xml_diff>

<commit_message>
Layer work done, still got some refactoring to do, look in end of layer comments
</commit_message>
<xml_diff>
--- a/UserGuide.docx
+++ b/UserGuide.docx
@@ -1322,10 +1322,7 @@
         <w:pStyle w:val="Heading1"/>
       </w:pPr>
       <w:r>
-        <w:t>Window</w:t>
-      </w:r>
-      <w:r>
-        <w:t xml:space="preserve"> Ratio Bounds</w:t>
+        <w:t>Window Ratio Bounds</w:t>
       </w:r>
     </w:p>
     <w:p>
@@ -1361,6 +1358,29 @@
       </w:r>
       <w:r>
         <w:t>fit the ratio.</w:t>
+      </w:r>
+    </w:p>
+    <w:p>
+      <w:pPr>
+        <w:pStyle w:val="Heading1"/>
+      </w:pPr>
+      <w:r>
+        <w:t>Layers</w:t>
+      </w:r>
+    </w:p>
+    <w:p>
+      <w:r>
+        <w:t>After clicking the layers option at the top of the screen (image -&gt; layers) a new window will appear where you can alter what layers there are in the program.</w:t>
+      </w:r>
+    </w:p>
+    <w:p>
+      <w:r>
+        <w:t>Adding a new layer is as simple as clicking “Add Layer”. After that you can rename it by clicking “Rename”. Layers can be moved up and down within the list of layers by clicking the “Move Up” or “Move Down” buttons. To select a layer to draw to, click on the layer name and then click “Select Layer”.</w:t>
+      </w:r>
+    </w:p>
+    <w:p>
+      <w:r>
+        <w:t>To delete a layer, click on the layer to be deleted, and then click “Delete Layer”</w:t>
       </w:r>
       <w:bookmarkStart w:id="11" w:name="_GoBack"/>
       <w:bookmarkEnd w:id="11"/>
@@ -2224,7 +2244,7 @@
 </file>
 
 <file path=customXml/itemProps1.xml><?xml version="1.0" encoding="utf-8"?>
-<ds:datastoreItem xmlns:ds="http://schemas.openxmlformats.org/officeDocument/2006/customXml" ds:itemID="{C7CA1752-E336-43F1-90F0-C9C68EAF40DC}">
+<ds:datastoreItem xmlns:ds="http://schemas.openxmlformats.org/officeDocument/2006/customXml" ds:itemID="{9CEFFE51-577F-441A-9243-A69C85C6BB9D}">
   <ds:schemaRefs>
     <ds:schemaRef ds:uri="http://schemas.openxmlformats.org/officeDocument/2006/bibliography"/>
   </ds:schemaRefs>

</xml_diff>

<commit_message>
text box now waits a second before checking the validity of the input (brush size window)
</commit_message>
<xml_diff>
--- a/UserGuide.docx
+++ b/UserGuide.docx
@@ -42,7 +42,7 @@
             <w:rPr>
               <w:rFonts w:eastAsiaTheme="minorEastAsia"/>
               <w:noProof/>
-              <w:lang w:eastAsia="en-GB"/>
+              <w:lang w:eastAsia="ja-JP"/>
             </w:rPr>
           </w:pPr>
           <w:r>
@@ -69,7 +69,7 @@
             </w:rPr>
             <w:fldChar w:fldCharType="separate"/>
           </w:r>
-          <w:hyperlink w:anchor="_Toc8987179" w:history="1">
+          <w:hyperlink w:anchor="_Toc19541986" w:history="1">
             <w:r>
               <w:rPr>
                 <w:rStyle w:val="Hyperlink"/>
@@ -96,7 +96,7 @@
                 <w:noProof/>
                 <w:webHidden/>
               </w:rPr>
-              <w:instrText xml:space="preserve"> PAGEREF _Toc8987179 \h </w:instrText>
+              <w:instrText xml:space="preserve"> PAGEREF _Toc19541986 \h </w:instrText>
             </w:r>
             <w:r>
               <w:rPr>
@@ -136,10 +136,10 @@
             <w:rPr>
               <w:rFonts w:eastAsiaTheme="minorEastAsia"/>
               <w:noProof/>
-              <w:lang w:eastAsia="en-GB"/>
+              <w:lang w:eastAsia="ja-JP"/>
             </w:rPr>
           </w:pPr>
-          <w:hyperlink w:anchor="_Toc8987180" w:history="1">
+          <w:hyperlink w:anchor="_Toc19541987" w:history="1">
             <w:r>
               <w:rPr>
                 <w:rStyle w:val="Hyperlink"/>
@@ -166,7 +166,7 @@
                 <w:noProof/>
                 <w:webHidden/>
               </w:rPr>
-              <w:instrText xml:space="preserve"> PAGEREF _Toc8987180 \h </w:instrText>
+              <w:instrText xml:space="preserve"> PAGEREF _Toc19541987 \h </w:instrText>
             </w:r>
             <w:r>
               <w:rPr>
@@ -206,10 +206,10 @@
             <w:rPr>
               <w:rFonts w:eastAsiaTheme="minorEastAsia"/>
               <w:noProof/>
-              <w:lang w:eastAsia="en-GB"/>
+              <w:lang w:eastAsia="ja-JP"/>
             </w:rPr>
           </w:pPr>
-          <w:hyperlink w:anchor="_Toc8987181" w:history="1">
+          <w:hyperlink w:anchor="_Toc19541988" w:history="1">
             <w:r>
               <w:rPr>
                 <w:rStyle w:val="Hyperlink"/>
@@ -236,7 +236,7 @@
                 <w:noProof/>
                 <w:webHidden/>
               </w:rPr>
-              <w:instrText xml:space="preserve"> PAGEREF _Toc8987181 \h </w:instrText>
+              <w:instrText xml:space="preserve"> PAGEREF _Toc19541988 \h </w:instrText>
             </w:r>
             <w:r>
               <w:rPr>
@@ -276,10 +276,10 @@
             <w:rPr>
               <w:rFonts w:eastAsiaTheme="minorEastAsia"/>
               <w:noProof/>
-              <w:lang w:eastAsia="en-GB"/>
+              <w:lang w:eastAsia="ja-JP"/>
             </w:rPr>
           </w:pPr>
-          <w:hyperlink w:anchor="_Toc8987182" w:history="1">
+          <w:hyperlink w:anchor="_Toc19541989" w:history="1">
             <w:r>
               <w:rPr>
                 <w:rStyle w:val="Hyperlink"/>
@@ -306,7 +306,7 @@
                 <w:noProof/>
                 <w:webHidden/>
               </w:rPr>
-              <w:instrText xml:space="preserve"> PAGEREF _Toc8987182 \h </w:instrText>
+              <w:instrText xml:space="preserve"> PAGEREF _Toc19541989 \h </w:instrText>
             </w:r>
             <w:r>
               <w:rPr>
@@ -346,10 +346,10 @@
             <w:rPr>
               <w:rFonts w:eastAsiaTheme="minorEastAsia"/>
               <w:noProof/>
-              <w:lang w:eastAsia="en-GB"/>
+              <w:lang w:eastAsia="ja-JP"/>
             </w:rPr>
           </w:pPr>
-          <w:hyperlink w:anchor="_Toc8987183" w:history="1">
+          <w:hyperlink w:anchor="_Toc19541990" w:history="1">
             <w:r>
               <w:rPr>
                 <w:rStyle w:val="Hyperlink"/>
@@ -376,7 +376,7 @@
                 <w:noProof/>
                 <w:webHidden/>
               </w:rPr>
-              <w:instrText xml:space="preserve"> PAGEREF _Toc8987183 \h </w:instrText>
+              <w:instrText xml:space="preserve"> PAGEREF _Toc19541990 \h </w:instrText>
             </w:r>
             <w:r>
               <w:rPr>
@@ -416,10 +416,10 @@
             <w:rPr>
               <w:rFonts w:eastAsiaTheme="minorEastAsia"/>
               <w:noProof/>
-              <w:lang w:eastAsia="en-GB"/>
+              <w:lang w:eastAsia="ja-JP"/>
             </w:rPr>
           </w:pPr>
-          <w:hyperlink w:anchor="_Toc8987184" w:history="1">
+          <w:hyperlink w:anchor="_Toc19541991" w:history="1">
             <w:r>
               <w:rPr>
                 <w:rStyle w:val="Hyperlink"/>
@@ -446,7 +446,7 @@
                 <w:noProof/>
                 <w:webHidden/>
               </w:rPr>
-              <w:instrText xml:space="preserve"> PAGEREF _Toc8987184 \h </w:instrText>
+              <w:instrText xml:space="preserve"> PAGEREF _Toc19541991 \h </w:instrText>
             </w:r>
             <w:r>
               <w:rPr>
@@ -486,10 +486,10 @@
             <w:rPr>
               <w:rFonts w:eastAsiaTheme="minorEastAsia"/>
               <w:noProof/>
-              <w:lang w:eastAsia="en-GB"/>
+              <w:lang w:eastAsia="ja-JP"/>
             </w:rPr>
           </w:pPr>
-          <w:hyperlink w:anchor="_Toc8987185" w:history="1">
+          <w:hyperlink w:anchor="_Toc19541992" w:history="1">
             <w:r>
               <w:rPr>
                 <w:rStyle w:val="Hyperlink"/>
@@ -516,7 +516,7 @@
                 <w:noProof/>
                 <w:webHidden/>
               </w:rPr>
-              <w:instrText xml:space="preserve"> PAGEREF _Toc8987185 \h </w:instrText>
+              <w:instrText xml:space="preserve"> PAGEREF _Toc19541992 \h </w:instrText>
             </w:r>
             <w:r>
               <w:rPr>
@@ -556,10 +556,10 @@
             <w:rPr>
               <w:rFonts w:eastAsiaTheme="minorEastAsia"/>
               <w:noProof/>
-              <w:lang w:eastAsia="en-GB"/>
+              <w:lang w:eastAsia="ja-JP"/>
             </w:rPr>
           </w:pPr>
-          <w:hyperlink w:anchor="_Toc8987186" w:history="1">
+          <w:hyperlink w:anchor="_Toc19541993" w:history="1">
             <w:r>
               <w:rPr>
                 <w:rStyle w:val="Hyperlink"/>
@@ -586,7 +586,7 @@
                 <w:noProof/>
                 <w:webHidden/>
               </w:rPr>
-              <w:instrText xml:space="preserve"> PAGEREF _Toc8987186 \h </w:instrText>
+              <w:instrText xml:space="preserve"> PAGEREF _Toc19541993 \h </w:instrText>
             </w:r>
             <w:r>
               <w:rPr>
@@ -626,10 +626,10 @@
             <w:rPr>
               <w:rFonts w:eastAsiaTheme="minorEastAsia"/>
               <w:noProof/>
-              <w:lang w:eastAsia="en-GB"/>
+              <w:lang w:eastAsia="ja-JP"/>
             </w:rPr>
           </w:pPr>
-          <w:hyperlink w:anchor="_Toc8987187" w:history="1">
+          <w:hyperlink w:anchor="_Toc19541994" w:history="1">
             <w:r>
               <w:rPr>
                 <w:rStyle w:val="Hyperlink"/>
@@ -656,7 +656,7 @@
                 <w:noProof/>
                 <w:webHidden/>
               </w:rPr>
-              <w:instrText xml:space="preserve"> PAGEREF _Toc8987187 \h </w:instrText>
+              <w:instrText xml:space="preserve"> PAGEREF _Toc19541994 \h </w:instrText>
             </w:r>
             <w:r>
               <w:rPr>
@@ -696,10 +696,10 @@
             <w:rPr>
               <w:rFonts w:eastAsiaTheme="minorEastAsia"/>
               <w:noProof/>
-              <w:lang w:eastAsia="en-GB"/>
+              <w:lang w:eastAsia="ja-JP"/>
             </w:rPr>
           </w:pPr>
-          <w:hyperlink w:anchor="_Toc8987188" w:history="1">
+          <w:hyperlink w:anchor="_Toc19541995" w:history="1">
             <w:r>
               <w:rPr>
                 <w:rStyle w:val="Hyperlink"/>
@@ -726,7 +726,7 @@
                 <w:noProof/>
                 <w:webHidden/>
               </w:rPr>
-              <w:instrText xml:space="preserve"> PAGEREF _Toc8987188 \h </w:instrText>
+              <w:instrText xml:space="preserve"> PAGEREF _Toc19541995 \h </w:instrText>
             </w:r>
             <w:r>
               <w:rPr>
@@ -766,16 +766,16 @@
             <w:rPr>
               <w:rFonts w:eastAsiaTheme="minorEastAsia"/>
               <w:noProof/>
-              <w:lang w:eastAsia="en-GB"/>
+              <w:lang w:eastAsia="ja-JP"/>
             </w:rPr>
           </w:pPr>
-          <w:hyperlink w:anchor="_Toc8987189" w:history="1">
+          <w:hyperlink w:anchor="_Toc19541996" w:history="1">
             <w:r>
               <w:rPr>
                 <w:rStyle w:val="Hyperlink"/>
                 <w:noProof/>
               </w:rPr>
-              <w:t>Options</w:t>
+              <w:t>Settings</w:t>
             </w:r>
             <w:r>
               <w:rPr>
@@ -796,7 +796,7 @@
                 <w:noProof/>
                 <w:webHidden/>
               </w:rPr>
-              <w:instrText xml:space="preserve"> PAGEREF _Toc8987189 \h </w:instrText>
+              <w:instrText xml:space="preserve"> PAGEREF _Toc19541996 \h </w:instrText>
             </w:r>
             <w:r>
               <w:rPr>
@@ -836,10 +836,10 @@
             <w:rPr>
               <w:rFonts w:eastAsiaTheme="minorEastAsia"/>
               <w:noProof/>
-              <w:lang w:eastAsia="en-GB"/>
+              <w:lang w:eastAsia="ja-JP"/>
             </w:rPr>
           </w:pPr>
-          <w:hyperlink w:anchor="_Toc8987190" w:history="1">
+          <w:hyperlink w:anchor="_Toc19541997" w:history="1">
             <w:r>
               <w:rPr>
                 <w:rStyle w:val="Hyperlink"/>
@@ -866,7 +866,217 @@
                 <w:noProof/>
                 <w:webHidden/>
               </w:rPr>
-              <w:instrText xml:space="preserve"> PAGEREF _Toc8987190 \h </w:instrText>
+              <w:instrText xml:space="preserve"> PAGEREF _Toc19541997 \h </w:instrText>
+            </w:r>
+            <w:r>
+              <w:rPr>
+                <w:noProof/>
+                <w:webHidden/>
+              </w:rPr>
+            </w:r>
+            <w:r>
+              <w:rPr>
+                <w:noProof/>
+                <w:webHidden/>
+              </w:rPr>
+              <w:fldChar w:fldCharType="separate"/>
+            </w:r>
+            <w:r>
+              <w:rPr>
+                <w:noProof/>
+                <w:webHidden/>
+              </w:rPr>
+              <w:t>3</w:t>
+            </w:r>
+            <w:r>
+              <w:rPr>
+                <w:noProof/>
+                <w:webHidden/>
+              </w:rPr>
+              <w:fldChar w:fldCharType="end"/>
+            </w:r>
+          </w:hyperlink>
+        </w:p>
+        <w:p>
+          <w:pPr>
+            <w:pStyle w:val="TOC1"/>
+            <w:tabs>
+              <w:tab w:val="right" w:leader="dot" w:pos="9016"/>
+            </w:tabs>
+            <w:rPr>
+              <w:rFonts w:eastAsiaTheme="minorEastAsia"/>
+              <w:noProof/>
+              <w:lang w:eastAsia="ja-JP"/>
+            </w:rPr>
+          </w:pPr>
+          <w:hyperlink w:anchor="_Toc19541998" w:history="1">
+            <w:r>
+              <w:rPr>
+                <w:rStyle w:val="Hyperlink"/>
+                <w:noProof/>
+              </w:rPr>
+              <w:t>Window Ratio Bounds</w:t>
+            </w:r>
+            <w:r>
+              <w:rPr>
+                <w:noProof/>
+                <w:webHidden/>
+              </w:rPr>
+              <w:tab/>
+            </w:r>
+            <w:r>
+              <w:rPr>
+                <w:noProof/>
+                <w:webHidden/>
+              </w:rPr>
+              <w:fldChar w:fldCharType="begin"/>
+            </w:r>
+            <w:r>
+              <w:rPr>
+                <w:noProof/>
+                <w:webHidden/>
+              </w:rPr>
+              <w:instrText xml:space="preserve"> PAGEREF _Toc19541998 \h </w:instrText>
+            </w:r>
+            <w:r>
+              <w:rPr>
+                <w:noProof/>
+                <w:webHidden/>
+              </w:rPr>
+            </w:r>
+            <w:r>
+              <w:rPr>
+                <w:noProof/>
+                <w:webHidden/>
+              </w:rPr>
+              <w:fldChar w:fldCharType="separate"/>
+            </w:r>
+            <w:r>
+              <w:rPr>
+                <w:noProof/>
+                <w:webHidden/>
+              </w:rPr>
+              <w:t>3</w:t>
+            </w:r>
+            <w:r>
+              <w:rPr>
+                <w:noProof/>
+                <w:webHidden/>
+              </w:rPr>
+              <w:fldChar w:fldCharType="end"/>
+            </w:r>
+          </w:hyperlink>
+        </w:p>
+        <w:p>
+          <w:pPr>
+            <w:pStyle w:val="TOC1"/>
+            <w:tabs>
+              <w:tab w:val="right" w:leader="dot" w:pos="9016"/>
+            </w:tabs>
+            <w:rPr>
+              <w:rFonts w:eastAsiaTheme="minorEastAsia"/>
+              <w:noProof/>
+              <w:lang w:eastAsia="ja-JP"/>
+            </w:rPr>
+          </w:pPr>
+          <w:hyperlink w:anchor="_Toc19541999" w:history="1">
+            <w:r>
+              <w:rPr>
+                <w:rStyle w:val="Hyperlink"/>
+                <w:noProof/>
+              </w:rPr>
+              <w:t>Layers</w:t>
+            </w:r>
+            <w:r>
+              <w:rPr>
+                <w:noProof/>
+                <w:webHidden/>
+              </w:rPr>
+              <w:tab/>
+            </w:r>
+            <w:r>
+              <w:rPr>
+                <w:noProof/>
+                <w:webHidden/>
+              </w:rPr>
+              <w:fldChar w:fldCharType="begin"/>
+            </w:r>
+            <w:r>
+              <w:rPr>
+                <w:noProof/>
+                <w:webHidden/>
+              </w:rPr>
+              <w:instrText xml:space="preserve"> PAGEREF _Toc19541999 \h </w:instrText>
+            </w:r>
+            <w:r>
+              <w:rPr>
+                <w:noProof/>
+                <w:webHidden/>
+              </w:rPr>
+            </w:r>
+            <w:r>
+              <w:rPr>
+                <w:noProof/>
+                <w:webHidden/>
+              </w:rPr>
+              <w:fldChar w:fldCharType="separate"/>
+            </w:r>
+            <w:r>
+              <w:rPr>
+                <w:noProof/>
+                <w:webHidden/>
+              </w:rPr>
+              <w:t>3</w:t>
+            </w:r>
+            <w:r>
+              <w:rPr>
+                <w:noProof/>
+                <w:webHidden/>
+              </w:rPr>
+              <w:fldChar w:fldCharType="end"/>
+            </w:r>
+          </w:hyperlink>
+        </w:p>
+        <w:p>
+          <w:pPr>
+            <w:pStyle w:val="TOC1"/>
+            <w:tabs>
+              <w:tab w:val="right" w:leader="dot" w:pos="9016"/>
+            </w:tabs>
+            <w:rPr>
+              <w:rFonts w:eastAsiaTheme="minorEastAsia"/>
+              <w:noProof/>
+              <w:lang w:eastAsia="ja-JP"/>
+            </w:rPr>
+          </w:pPr>
+          <w:hyperlink w:anchor="_Toc19542000" w:history="1">
+            <w:r>
+              <w:rPr>
+                <w:rStyle w:val="Hyperlink"/>
+                <w:noProof/>
+              </w:rPr>
+              <w:t>Brush size window</w:t>
+            </w:r>
+            <w:r>
+              <w:rPr>
+                <w:noProof/>
+                <w:webHidden/>
+              </w:rPr>
+              <w:tab/>
+            </w:r>
+            <w:r>
+              <w:rPr>
+                <w:noProof/>
+                <w:webHidden/>
+              </w:rPr>
+              <w:fldChar w:fldCharType="begin"/>
+            </w:r>
+            <w:r>
+              <w:rPr>
+                <w:noProof/>
+                <w:webHidden/>
+              </w:rPr>
+              <w:instrText xml:space="preserve"> PAGEREF _Toc19542000 \h </w:instrText>
             </w:r>
             <w:r>
               <w:rPr>
@@ -916,30 +1126,32 @@
       <w:r>
         <w:br w:type="page"/>
       </w:r>
+      <w:bookmarkStart w:id="0" w:name="_GoBack"/>
+      <w:bookmarkEnd w:id="0"/>
     </w:p>
     <w:p>
       <w:pPr>
         <w:pStyle w:val="Heading1"/>
       </w:pPr>
-      <w:bookmarkStart w:id="0" w:name="_Toc8987179"/>
+      <w:bookmarkStart w:id="1" w:name="_Toc19541986"/>
       <w:r>
         <w:lastRenderedPageBreak/>
         <w:t>Install</w:t>
       </w:r>
-      <w:bookmarkEnd w:id="0"/>
+      <w:bookmarkEnd w:id="1"/>
     </w:p>
     <w:p>
       <w:pPr>
         <w:pStyle w:val="Heading2"/>
       </w:pPr>
-      <w:bookmarkStart w:id="1" w:name="_Toc8987180"/>
+      <w:bookmarkStart w:id="2" w:name="_Toc19541987"/>
       <w:r>
         <w:t>Method 1.</w:t>
       </w:r>
       <w:r>
         <w:t xml:space="preserve"> (not working)</w:t>
       </w:r>
-      <w:bookmarkEnd w:id="1"/>
+      <w:bookmarkEnd w:id="2"/>
     </w:p>
     <w:p>
       <w:r>
@@ -965,11 +1177,11 @@
       <w:pPr>
         <w:pStyle w:val="Heading2"/>
       </w:pPr>
-      <w:bookmarkStart w:id="2" w:name="_Toc8987181"/>
+      <w:bookmarkStart w:id="3" w:name="_Toc19541988"/>
       <w:r>
         <w:t>Method 2.</w:t>
       </w:r>
-      <w:bookmarkEnd w:id="2"/>
+      <w:bookmarkEnd w:id="3"/>
     </w:p>
     <w:p>
       <w:r>
@@ -978,15 +1190,7 @@
     </w:p>
     <w:p>
       <w:r>
-        <w:t>Double click "</w:t>
-      </w:r>
-      <w:proofErr w:type="spellStart"/>
-      <w:r>
-        <w:t>PhotoMarket</w:t>
-      </w:r>
-      <w:proofErr w:type="spellEnd"/>
-      <w:r>
-        <w:t xml:space="preserve"> vX.X.exe"</w:t>
+        <w:t>Double click "PhotoMarket vX.X.exe"</w:t>
       </w:r>
     </w:p>
     <w:p>
@@ -999,21 +1203,21 @@
       <w:pPr>
         <w:pStyle w:val="Heading1"/>
       </w:pPr>
-      <w:bookmarkStart w:id="3" w:name="_Toc8987182"/>
+      <w:bookmarkStart w:id="4" w:name="_Toc19541989"/>
       <w:r>
         <w:t>Snapping</w:t>
       </w:r>
-      <w:bookmarkEnd w:id="3"/>
+      <w:bookmarkEnd w:id="4"/>
     </w:p>
     <w:p>
       <w:pPr>
         <w:pStyle w:val="Heading2"/>
       </w:pPr>
-      <w:bookmarkStart w:id="4" w:name="_Toc8987183"/>
+      <w:bookmarkStart w:id="5" w:name="_Toc19541990"/>
       <w:r>
         <w:t>Squares or circles:</w:t>
       </w:r>
-      <w:bookmarkEnd w:id="4"/>
+      <w:bookmarkEnd w:id="5"/>
     </w:p>
     <w:p>
       <w:r>
@@ -1024,36 +1228,20 @@
       <w:pPr>
         <w:pStyle w:val="Heading2"/>
       </w:pPr>
-      <w:bookmarkStart w:id="5" w:name="_Toc8987184"/>
+      <w:bookmarkStart w:id="6" w:name="_Toc19541991"/>
       <w:r>
         <w:t>Lines</w:t>
       </w:r>
-      <w:bookmarkEnd w:id="5"/>
-    </w:p>
-    <w:p>
-      <w:r>
-        <w:t xml:space="preserve">Hold down shift to snap the line to the </w:t>
-      </w:r>
-      <w:proofErr w:type="gramStart"/>
-      <w:r>
-        <w:t>90 degree</w:t>
-      </w:r>
-      <w:proofErr w:type="gramEnd"/>
-      <w:r>
-        <w:t xml:space="preserve"> axis</w:t>
-      </w:r>
-    </w:p>
-    <w:p>
-      <w:r>
-        <w:t xml:space="preserve">Hold down control to snap to the </w:t>
-      </w:r>
-      <w:proofErr w:type="gramStart"/>
-      <w:r>
-        <w:t>45 degree</w:t>
-      </w:r>
-      <w:proofErr w:type="gramEnd"/>
-      <w:r>
-        <w:t xml:space="preserve"> axis</w:t>
+      <w:bookmarkEnd w:id="6"/>
+    </w:p>
+    <w:p>
+      <w:r>
+        <w:t>Hold down shift to snap the line to the 90 degree axis</w:t>
+      </w:r>
+    </w:p>
+    <w:p>
+      <w:r>
+        <w:t>Hold down control to snap to the 45 degree axis</w:t>
       </w:r>
     </w:p>
     <w:p/>
@@ -1061,21 +1249,21 @@
       <w:pPr>
         <w:pStyle w:val="Heading1"/>
       </w:pPr>
-      <w:bookmarkStart w:id="6" w:name="_Toc8987185"/>
+      <w:bookmarkStart w:id="7" w:name="_Toc19541992"/>
       <w:r>
         <w:t>Brushes</w:t>
       </w:r>
-      <w:bookmarkEnd w:id="6"/>
+      <w:bookmarkEnd w:id="7"/>
     </w:p>
     <w:p>
       <w:pPr>
         <w:pStyle w:val="Heading2"/>
       </w:pPr>
-      <w:bookmarkStart w:id="7" w:name="_Toc8987186"/>
+      <w:bookmarkStart w:id="8" w:name="_Toc19541993"/>
       <w:r>
         <w:t>Changing brush sizes</w:t>
       </w:r>
-      <w:bookmarkEnd w:id="7"/>
+      <w:bookmarkEnd w:id="8"/>
     </w:p>
     <w:p>
       <w:r>
@@ -1086,148 +1274,35 @@
       <w:pPr>
         <w:pStyle w:val="Heading2"/>
       </w:pPr>
-      <w:bookmarkStart w:id="8" w:name="_Toc8987187"/>
-      <w:proofErr w:type="spellStart"/>
+      <w:bookmarkStart w:id="9" w:name="_Toc19541994"/>
       <w:r>
         <w:t>HotKeys</w:t>
       </w:r>
-      <w:bookmarkEnd w:id="8"/>
-      <w:proofErr w:type="spellEnd"/>
-    </w:p>
-    <w:p>
-      <w:r>
-        <w:t xml:space="preserve">To switch between drawing </w:t>
-      </w:r>
-      <w:proofErr w:type="gramStart"/>
-      <w:r>
-        <w:t>types</w:t>
-      </w:r>
-      <w:proofErr w:type="gramEnd"/>
-      <w:r>
-        <w:t xml:space="preserve"> use the number keys (number matches order in the selection bar)</w:t>
-      </w:r>
-    </w:p>
-    <w:p>
-      <w:r>
-        <w:t xml:space="preserve">Click the </w:t>
-      </w:r>
-      <w:proofErr w:type="spellStart"/>
-      <w:r>
-        <w:t>multicolor</w:t>
-      </w:r>
-      <w:proofErr w:type="spellEnd"/>
-      <w:r>
-        <w:t xml:space="preserve"> bit to </w:t>
-      </w:r>
-      <w:proofErr w:type="spellStart"/>
-      <w:proofErr w:type="gramStart"/>
-      <w:r>
-        <w:t>chose</w:t>
-      </w:r>
-      <w:proofErr w:type="spellEnd"/>
-      <w:proofErr w:type="gramEnd"/>
-      <w:r>
-        <w:t xml:space="preserve"> a custom </w:t>
-      </w:r>
-      <w:proofErr w:type="spellStart"/>
-      <w:r>
-        <w:t>color</w:t>
-      </w:r>
-      <w:proofErr w:type="spellEnd"/>
-      <w:r>
-        <w:t xml:space="preserve"> then click chose </w:t>
-      </w:r>
-      <w:proofErr w:type="spellStart"/>
-      <w:r>
-        <w:t>color</w:t>
-      </w:r>
-      <w:proofErr w:type="spellEnd"/>
+      <w:bookmarkEnd w:id="9"/>
+    </w:p>
+    <w:p>
+      <w:r>
+        <w:t>To switch between drawing types use the number keys (number matches order in the selection bar)</w:t>
+      </w:r>
+    </w:p>
+    <w:p>
+      <w:r>
+        <w:t>Click the multicolor bit to chose a custom color then click chose color</w:t>
+      </w:r>
     </w:p>
     <w:p>
       <w:pPr>
         <w:pStyle w:val="Heading2"/>
       </w:pPr>
-      <w:bookmarkStart w:id="9" w:name="_Toc8987188"/>
+      <w:bookmarkStart w:id="10" w:name="_Toc19541995"/>
       <w:r>
         <w:t>Changing Colours</w:t>
       </w:r>
-      <w:bookmarkEnd w:id="9"/>
-    </w:p>
-    <w:p>
-      <w:r>
-        <w:t xml:space="preserve">To choose a custom </w:t>
-      </w:r>
-      <w:proofErr w:type="spellStart"/>
-      <w:r>
-        <w:t>color</w:t>
-      </w:r>
-      <w:proofErr w:type="spellEnd"/>
-      <w:r>
-        <w:t xml:space="preserve">, click the multicolour square on the </w:t>
-      </w:r>
-      <w:proofErr w:type="gramStart"/>
-      <w:r>
-        <w:t>right hand</w:t>
-      </w:r>
-      <w:proofErr w:type="gramEnd"/>
-      <w:r>
-        <w:t xml:space="preserve"> side of the window, this should open up a </w:t>
-      </w:r>
-      <w:proofErr w:type="spellStart"/>
-      <w:r>
-        <w:t>color</w:t>
-      </w:r>
-      <w:proofErr w:type="spellEnd"/>
-      <w:r>
-        <w:t xml:space="preserve"> picker tool. Here you can click on the image to choose a </w:t>
-      </w:r>
-      <w:proofErr w:type="spellStart"/>
-      <w:r>
-        <w:t>color</w:t>
-      </w:r>
-      <w:proofErr w:type="spellEnd"/>
-      <w:r>
-        <w:t xml:space="preserve"> from there, move the sliders to manually choose a certain </w:t>
-      </w:r>
-      <w:proofErr w:type="spellStart"/>
-      <w:r>
-        <w:t>color</w:t>
-      </w:r>
-      <w:proofErr w:type="spellEnd"/>
-      <w:r>
-        <w:t xml:space="preserve">, or enter a precise hexadecimal value into the text box under the image (click check hex to see what your hex input looks). A preview of the chosen </w:t>
-      </w:r>
-      <w:proofErr w:type="spellStart"/>
-      <w:r>
-        <w:t>color</w:t>
-      </w:r>
-      <w:proofErr w:type="spellEnd"/>
-      <w:r>
-        <w:t xml:space="preserve">, and its hex value can be seen at the “This will be your </w:t>
-      </w:r>
-      <w:proofErr w:type="spellStart"/>
-      <w:r>
-        <w:t>color</w:t>
-      </w:r>
-      <w:proofErr w:type="spellEnd"/>
-      <w:r>
-        <w:t xml:space="preserve">:” label. Click choose </w:t>
-      </w:r>
-      <w:proofErr w:type="spellStart"/>
-      <w:r>
-        <w:t>color</w:t>
-      </w:r>
-      <w:proofErr w:type="spellEnd"/>
-      <w:r>
-        <w:t xml:space="preserve"> to send this </w:t>
-      </w:r>
-      <w:proofErr w:type="spellStart"/>
-      <w:r>
-        <w:t>color</w:t>
-      </w:r>
-      <w:proofErr w:type="spellEnd"/>
-      <w:r>
-        <w:t xml:space="preserve"> to the main window.</w:t>
+      <w:bookmarkEnd w:id="10"/>
+    </w:p>
+    <w:p>
+      <w:r>
+        <w:t>To choose a custom color, click the multicolour square on the right hand side of the window, this should open up a color picker tool. Here you can click on the image to choose a color from there, move the sliders to manually choose a certain color, or enter a precise hexadecimal value into the text box under the image (click check hex to see what your hex input looks). A preview of the chosen color, and its hex value can be seen at the “This will be your color:” label. Click choose color to send this color to the main window.</w:t>
       </w:r>
     </w:p>
     <w:p>
@@ -1247,10 +1322,12 @@
       <w:pPr>
         <w:pStyle w:val="Heading1"/>
       </w:pPr>
+      <w:bookmarkStart w:id="11" w:name="_Toc19541996"/>
       <w:r>
         <w:lastRenderedPageBreak/>
         <w:t>Settings</w:t>
       </w:r>
+      <w:bookmarkEnd w:id="11"/>
     </w:p>
     <w:p>
       <w:r>
@@ -1267,11 +1344,11 @@
       <w:pPr>
         <w:pStyle w:val="Heading1"/>
       </w:pPr>
-      <w:bookmarkStart w:id="10" w:name="_Toc8987190"/>
+      <w:bookmarkStart w:id="12" w:name="_Toc19541997"/>
       <w:r>
         <w:t>Changing Compression</w:t>
       </w:r>
-      <w:bookmarkEnd w:id="10"/>
+      <w:bookmarkEnd w:id="12"/>
     </w:p>
     <w:p>
       <w:r>
@@ -1321,9 +1398,11 @@
       <w:pPr>
         <w:pStyle w:val="Heading1"/>
       </w:pPr>
+      <w:bookmarkStart w:id="13" w:name="_Toc19541998"/>
       <w:r>
         <w:t>Window Ratio Bounds</w:t>
       </w:r>
+      <w:bookmarkEnd w:id="13"/>
     </w:p>
     <w:p>
       <w:r>
@@ -1364,9 +1443,11 @@
       <w:pPr>
         <w:pStyle w:val="Heading1"/>
       </w:pPr>
+      <w:bookmarkStart w:id="14" w:name="_Toc19541999"/>
       <w:r>
         <w:t>Layers</w:t>
       </w:r>
+      <w:bookmarkEnd w:id="14"/>
     </w:p>
     <w:p>
       <w:r>
@@ -1382,8 +1463,62 @@
       <w:r>
         <w:t>To delete a layer, click on the layer to be deleted, and then click “Delete Layer”</w:t>
       </w:r>
-      <w:bookmarkStart w:id="11" w:name="_GoBack"/>
-      <w:bookmarkEnd w:id="11"/>
+    </w:p>
+    <w:p>
+      <w:r>
+        <w:t>The layers are in the order that they are drawn onto the screen, so the layer at the top will be drawn first (so it will be at the back of the drawing).</w:t>
+      </w:r>
+    </w:p>
+    <w:p/>
+    <w:p>
+      <w:pPr>
+        <w:pStyle w:val="Heading1"/>
+      </w:pPr>
+      <w:bookmarkStart w:id="15" w:name="_Toc19542000"/>
+      <w:r>
+        <w:t xml:space="preserve">Brush </w:t>
+      </w:r>
+      <w:r>
+        <w:t xml:space="preserve">size </w:t>
+      </w:r>
+      <w:r>
+        <w:t>window</w:t>
+      </w:r>
+      <w:bookmarkEnd w:id="15"/>
+    </w:p>
+    <w:p>
+      <w:r>
+        <w:t xml:space="preserve">To select a new brush size, you can either use the scroll bar at the </w:t>
+      </w:r>
+      <w:r>
+        <w:t>top or</w:t>
+      </w:r>
+      <w:r>
+        <w:t xml:space="preserve"> enter a new value into the text box. When you have chosen the size you want, click select to update the brush size in the main window, or click cancel to go back.</w:t>
+      </w:r>
+    </w:p>
+    <w:p>
+      <w:r>
+        <w:t xml:space="preserve">When typing into the text box, the scroll bar will not update immediately, this gives the user some time to type </w:t>
+      </w:r>
+      <w:r>
+        <w:t>the full numbe</w:t>
+      </w:r>
+      <w:r>
+        <w:t>r</w:t>
+      </w:r>
+      <w:r>
+        <w:t xml:space="preserve"> </w:t>
+      </w:r>
+      <w:r>
+        <w:t xml:space="preserve">before the window checks if the entered number is valid (the window will update after a second </w:t>
+      </w:r>
+      <w:r>
+        <w:t>from the last keypress</w:t>
+      </w:r>
+      <w:r>
+        <w:t>)</w:t>
+      </w:r>
     </w:p>
     <w:p/>
     <w:sectPr>
@@ -2244,7 +2379,7 @@
 </file>
 
 <file path=customXml/itemProps1.xml><?xml version="1.0" encoding="utf-8"?>
-<ds:datastoreItem xmlns:ds="http://schemas.openxmlformats.org/officeDocument/2006/customXml" ds:itemID="{9CEFFE51-577F-441A-9243-A69C85C6BB9D}">
+<ds:datastoreItem xmlns:ds="http://schemas.openxmlformats.org/officeDocument/2006/customXml" ds:itemID="{9F5FDDA9-BF7F-4E45-96C4-1022A55E7102}">
   <ds:schemaRefs>
     <ds:schemaRef ds:uri="http://schemas.openxmlformats.org/officeDocument/2006/bibliography"/>
   </ds:schemaRefs>

</xml_diff>

<commit_message>
Updated user guide and whats new file
</commit_message>
<xml_diff>
--- a/UserGuide.docx
+++ b/UserGuide.docx
@@ -69,7 +69,7 @@
             </w:rPr>
             <w:fldChar w:fldCharType="separate"/>
           </w:r>
-          <w:hyperlink w:anchor="_Toc19541986" w:history="1">
+          <w:hyperlink w:anchor="_Toc21547960" w:history="1">
             <w:r>
               <w:rPr>
                 <w:rStyle w:val="Hyperlink"/>
@@ -96,7 +96,7 @@
                 <w:noProof/>
                 <w:webHidden/>
               </w:rPr>
-              <w:instrText xml:space="preserve"> PAGEREF _Toc19541986 \h </w:instrText>
+              <w:instrText xml:space="preserve"> PAGEREF _Toc21547960 \h </w:instrText>
             </w:r>
             <w:r>
               <w:rPr>
@@ -139,7 +139,7 @@
               <w:lang w:eastAsia="ja-JP"/>
             </w:rPr>
           </w:pPr>
-          <w:hyperlink w:anchor="_Toc19541987" w:history="1">
+          <w:hyperlink w:anchor="_Toc21547961" w:history="1">
             <w:r>
               <w:rPr>
                 <w:rStyle w:val="Hyperlink"/>
@@ -166,7 +166,7 @@
                 <w:noProof/>
                 <w:webHidden/>
               </w:rPr>
-              <w:instrText xml:space="preserve"> PAGEREF _Toc19541987 \h </w:instrText>
+              <w:instrText xml:space="preserve"> PAGEREF _Toc21547961 \h </w:instrText>
             </w:r>
             <w:r>
               <w:rPr>
@@ -209,7 +209,7 @@
               <w:lang w:eastAsia="ja-JP"/>
             </w:rPr>
           </w:pPr>
-          <w:hyperlink w:anchor="_Toc19541988" w:history="1">
+          <w:hyperlink w:anchor="_Toc21547962" w:history="1">
             <w:r>
               <w:rPr>
                 <w:rStyle w:val="Hyperlink"/>
@@ -236,7 +236,7 @@
                 <w:noProof/>
                 <w:webHidden/>
               </w:rPr>
-              <w:instrText xml:space="preserve"> PAGEREF _Toc19541988 \h </w:instrText>
+              <w:instrText xml:space="preserve"> PAGEREF _Toc21547962 \h </w:instrText>
             </w:r>
             <w:r>
               <w:rPr>
@@ -279,7 +279,7 @@
               <w:lang w:eastAsia="ja-JP"/>
             </w:rPr>
           </w:pPr>
-          <w:hyperlink w:anchor="_Toc19541989" w:history="1">
+          <w:hyperlink w:anchor="_Toc21547963" w:history="1">
             <w:r>
               <w:rPr>
                 <w:rStyle w:val="Hyperlink"/>
@@ -306,7 +306,7 @@
                 <w:noProof/>
                 <w:webHidden/>
               </w:rPr>
-              <w:instrText xml:space="preserve"> PAGEREF _Toc19541989 \h </w:instrText>
+              <w:instrText xml:space="preserve"> PAGEREF _Toc21547963 \h </w:instrText>
             </w:r>
             <w:r>
               <w:rPr>
@@ -349,7 +349,7 @@
               <w:lang w:eastAsia="ja-JP"/>
             </w:rPr>
           </w:pPr>
-          <w:hyperlink w:anchor="_Toc19541990" w:history="1">
+          <w:hyperlink w:anchor="_Toc21547964" w:history="1">
             <w:r>
               <w:rPr>
                 <w:rStyle w:val="Hyperlink"/>
@@ -376,7 +376,7 @@
                 <w:noProof/>
                 <w:webHidden/>
               </w:rPr>
-              <w:instrText xml:space="preserve"> PAGEREF _Toc19541990 \h </w:instrText>
+              <w:instrText xml:space="preserve"> PAGEREF _Toc21547964 \h </w:instrText>
             </w:r>
             <w:r>
               <w:rPr>
@@ -419,7 +419,7 @@
               <w:lang w:eastAsia="ja-JP"/>
             </w:rPr>
           </w:pPr>
-          <w:hyperlink w:anchor="_Toc19541991" w:history="1">
+          <w:hyperlink w:anchor="_Toc21547965" w:history="1">
             <w:r>
               <w:rPr>
                 <w:rStyle w:val="Hyperlink"/>
@@ -446,7 +446,7 @@
                 <w:noProof/>
                 <w:webHidden/>
               </w:rPr>
-              <w:instrText xml:space="preserve"> PAGEREF _Toc19541991 \h </w:instrText>
+              <w:instrText xml:space="preserve"> PAGEREF _Toc21547965 \h </w:instrText>
             </w:r>
             <w:r>
               <w:rPr>
@@ -489,7 +489,7 @@
               <w:lang w:eastAsia="ja-JP"/>
             </w:rPr>
           </w:pPr>
-          <w:hyperlink w:anchor="_Toc19541992" w:history="1">
+          <w:hyperlink w:anchor="_Toc21547966" w:history="1">
             <w:r>
               <w:rPr>
                 <w:rStyle w:val="Hyperlink"/>
@@ -516,7 +516,7 @@
                 <w:noProof/>
                 <w:webHidden/>
               </w:rPr>
-              <w:instrText xml:space="preserve"> PAGEREF _Toc19541992 \h </w:instrText>
+              <w:instrText xml:space="preserve"> PAGEREF _Toc21547966 \h </w:instrText>
             </w:r>
             <w:r>
               <w:rPr>
@@ -559,7 +559,7 @@
               <w:lang w:eastAsia="ja-JP"/>
             </w:rPr>
           </w:pPr>
-          <w:hyperlink w:anchor="_Toc19541993" w:history="1">
+          <w:hyperlink w:anchor="_Toc21547967" w:history="1">
             <w:r>
               <w:rPr>
                 <w:rStyle w:val="Hyperlink"/>
@@ -586,7 +586,7 @@
                 <w:noProof/>
                 <w:webHidden/>
               </w:rPr>
-              <w:instrText xml:space="preserve"> PAGEREF _Toc19541993 \h </w:instrText>
+              <w:instrText xml:space="preserve"> PAGEREF _Toc21547967 \h </w:instrText>
             </w:r>
             <w:r>
               <w:rPr>
@@ -629,7 +629,7 @@
               <w:lang w:eastAsia="ja-JP"/>
             </w:rPr>
           </w:pPr>
-          <w:hyperlink w:anchor="_Toc19541994" w:history="1">
+          <w:hyperlink w:anchor="_Toc21547968" w:history="1">
             <w:r>
               <w:rPr>
                 <w:rStyle w:val="Hyperlink"/>
@@ -656,7 +656,7 @@
                 <w:noProof/>
                 <w:webHidden/>
               </w:rPr>
-              <w:instrText xml:space="preserve"> PAGEREF _Toc19541994 \h </w:instrText>
+              <w:instrText xml:space="preserve"> PAGEREF _Toc21547968 \h </w:instrText>
             </w:r>
             <w:r>
               <w:rPr>
@@ -699,7 +699,7 @@
               <w:lang w:eastAsia="ja-JP"/>
             </w:rPr>
           </w:pPr>
-          <w:hyperlink w:anchor="_Toc19541995" w:history="1">
+          <w:hyperlink w:anchor="_Toc21547969" w:history="1">
             <w:r>
               <w:rPr>
                 <w:rStyle w:val="Hyperlink"/>
@@ -726,7 +726,7 @@
                 <w:noProof/>
                 <w:webHidden/>
               </w:rPr>
-              <w:instrText xml:space="preserve"> PAGEREF _Toc19541995 \h </w:instrText>
+              <w:instrText xml:space="preserve"> PAGEREF _Toc21547969 \h </w:instrText>
             </w:r>
             <w:r>
               <w:rPr>
@@ -769,7 +769,7 @@
               <w:lang w:eastAsia="ja-JP"/>
             </w:rPr>
           </w:pPr>
-          <w:hyperlink w:anchor="_Toc19541996" w:history="1">
+          <w:hyperlink w:anchor="_Toc21547970" w:history="1">
             <w:r>
               <w:rPr>
                 <w:rStyle w:val="Hyperlink"/>
@@ -796,7 +796,7 @@
                 <w:noProof/>
                 <w:webHidden/>
               </w:rPr>
-              <w:instrText xml:space="preserve"> PAGEREF _Toc19541996 \h </w:instrText>
+              <w:instrText xml:space="preserve"> PAGEREF _Toc21547970 \h </w:instrText>
             </w:r>
             <w:r>
               <w:rPr>
@@ -839,7 +839,7 @@
               <w:lang w:eastAsia="ja-JP"/>
             </w:rPr>
           </w:pPr>
-          <w:hyperlink w:anchor="_Toc19541997" w:history="1">
+          <w:hyperlink w:anchor="_Toc21547971" w:history="1">
             <w:r>
               <w:rPr>
                 <w:rStyle w:val="Hyperlink"/>
@@ -866,7 +866,7 @@
                 <w:noProof/>
                 <w:webHidden/>
               </w:rPr>
-              <w:instrText xml:space="preserve"> PAGEREF _Toc19541997 \h </w:instrText>
+              <w:instrText xml:space="preserve"> PAGEREF _Toc21547971 \h </w:instrText>
             </w:r>
             <w:r>
               <w:rPr>
@@ -909,7 +909,7 @@
               <w:lang w:eastAsia="ja-JP"/>
             </w:rPr>
           </w:pPr>
-          <w:hyperlink w:anchor="_Toc19541998" w:history="1">
+          <w:hyperlink w:anchor="_Toc21547972" w:history="1">
             <w:r>
               <w:rPr>
                 <w:rStyle w:val="Hyperlink"/>
@@ -936,7 +936,7 @@
                 <w:noProof/>
                 <w:webHidden/>
               </w:rPr>
-              <w:instrText xml:space="preserve"> PAGEREF _Toc19541998 \h </w:instrText>
+              <w:instrText xml:space="preserve"> PAGEREF _Toc21547972 \h </w:instrText>
             </w:r>
             <w:r>
               <w:rPr>
@@ -979,7 +979,7 @@
               <w:lang w:eastAsia="ja-JP"/>
             </w:rPr>
           </w:pPr>
-          <w:hyperlink w:anchor="_Toc19541999" w:history="1">
+          <w:hyperlink w:anchor="_Toc21547973" w:history="1">
             <w:r>
               <w:rPr>
                 <w:rStyle w:val="Hyperlink"/>
@@ -1006,7 +1006,7 @@
                 <w:noProof/>
                 <w:webHidden/>
               </w:rPr>
-              <w:instrText xml:space="preserve"> PAGEREF _Toc19541999 \h </w:instrText>
+              <w:instrText xml:space="preserve"> PAGEREF _Toc21547973 \h </w:instrText>
             </w:r>
             <w:r>
               <w:rPr>
@@ -1049,7 +1049,7 @@
               <w:lang w:eastAsia="ja-JP"/>
             </w:rPr>
           </w:pPr>
-          <w:hyperlink w:anchor="_Toc19542000" w:history="1">
+          <w:hyperlink w:anchor="_Toc21547974" w:history="1">
             <w:r>
               <w:rPr>
                 <w:rStyle w:val="Hyperlink"/>
@@ -1076,7 +1076,7 @@
                 <w:noProof/>
                 <w:webHidden/>
               </w:rPr>
-              <w:instrText xml:space="preserve"> PAGEREF _Toc19542000 \h </w:instrText>
+              <w:instrText xml:space="preserve"> PAGEREF _Toc21547974 \h </w:instrText>
             </w:r>
             <w:r>
               <w:rPr>
@@ -1097,6 +1097,146 @@
                 <w:webHidden/>
               </w:rPr>
               <w:t>3</w:t>
+            </w:r>
+            <w:r>
+              <w:rPr>
+                <w:noProof/>
+                <w:webHidden/>
+              </w:rPr>
+              <w:fldChar w:fldCharType="end"/>
+            </w:r>
+          </w:hyperlink>
+        </w:p>
+        <w:p>
+          <w:pPr>
+            <w:pStyle w:val="TOC1"/>
+            <w:tabs>
+              <w:tab w:val="right" w:leader="dot" w:pos="9016"/>
+            </w:tabs>
+            <w:rPr>
+              <w:rFonts w:eastAsiaTheme="minorEastAsia"/>
+              <w:noProof/>
+              <w:lang w:eastAsia="ja-JP"/>
+            </w:rPr>
+          </w:pPr>
+          <w:hyperlink w:anchor="_Toc21547975" w:history="1">
+            <w:r>
+              <w:rPr>
+                <w:rStyle w:val="Hyperlink"/>
+                <w:noProof/>
+              </w:rPr>
+              <w:t>Saving</w:t>
+            </w:r>
+            <w:r>
+              <w:rPr>
+                <w:noProof/>
+                <w:webHidden/>
+              </w:rPr>
+              <w:tab/>
+            </w:r>
+            <w:r>
+              <w:rPr>
+                <w:noProof/>
+                <w:webHidden/>
+              </w:rPr>
+              <w:fldChar w:fldCharType="begin"/>
+            </w:r>
+            <w:r>
+              <w:rPr>
+                <w:noProof/>
+                <w:webHidden/>
+              </w:rPr>
+              <w:instrText xml:space="preserve"> PAGEREF _Toc21547975 \h </w:instrText>
+            </w:r>
+            <w:r>
+              <w:rPr>
+                <w:noProof/>
+                <w:webHidden/>
+              </w:rPr>
+            </w:r>
+            <w:r>
+              <w:rPr>
+                <w:noProof/>
+                <w:webHidden/>
+              </w:rPr>
+              <w:fldChar w:fldCharType="separate"/>
+            </w:r>
+            <w:r>
+              <w:rPr>
+                <w:noProof/>
+                <w:webHidden/>
+              </w:rPr>
+              <w:t>4</w:t>
+            </w:r>
+            <w:r>
+              <w:rPr>
+                <w:noProof/>
+                <w:webHidden/>
+              </w:rPr>
+              <w:fldChar w:fldCharType="end"/>
+            </w:r>
+          </w:hyperlink>
+        </w:p>
+        <w:p>
+          <w:pPr>
+            <w:pStyle w:val="TOC1"/>
+            <w:tabs>
+              <w:tab w:val="right" w:leader="dot" w:pos="9016"/>
+            </w:tabs>
+            <w:rPr>
+              <w:rFonts w:eastAsiaTheme="minorEastAsia"/>
+              <w:noProof/>
+              <w:lang w:eastAsia="ja-JP"/>
+            </w:rPr>
+          </w:pPr>
+          <w:hyperlink w:anchor="_Toc21547976" w:history="1">
+            <w:r>
+              <w:rPr>
+                <w:rStyle w:val="Hyperlink"/>
+                <w:noProof/>
+              </w:rPr>
+              <w:t>Loading</w:t>
+            </w:r>
+            <w:r>
+              <w:rPr>
+                <w:noProof/>
+                <w:webHidden/>
+              </w:rPr>
+              <w:tab/>
+            </w:r>
+            <w:r>
+              <w:rPr>
+                <w:noProof/>
+                <w:webHidden/>
+              </w:rPr>
+              <w:fldChar w:fldCharType="begin"/>
+            </w:r>
+            <w:r>
+              <w:rPr>
+                <w:noProof/>
+                <w:webHidden/>
+              </w:rPr>
+              <w:instrText xml:space="preserve"> PAGEREF _Toc21547976 \h </w:instrText>
+            </w:r>
+            <w:r>
+              <w:rPr>
+                <w:noProof/>
+                <w:webHidden/>
+              </w:rPr>
+            </w:r>
+            <w:r>
+              <w:rPr>
+                <w:noProof/>
+                <w:webHidden/>
+              </w:rPr>
+              <w:fldChar w:fldCharType="separate"/>
+            </w:r>
+            <w:r>
+              <w:rPr>
+                <w:noProof/>
+                <w:webHidden/>
+              </w:rPr>
+              <w:t>4</w:t>
             </w:r>
             <w:r>
               <w:rPr>
@@ -1133,7 +1273,7 @@
       <w:pPr>
         <w:pStyle w:val="Heading1"/>
       </w:pPr>
-      <w:bookmarkStart w:id="1" w:name="_Toc19541986"/>
+      <w:bookmarkStart w:id="1" w:name="_Toc21547960"/>
       <w:r>
         <w:lastRenderedPageBreak/>
         <w:t>Install</w:t>
@@ -1144,7 +1284,7 @@
       <w:pPr>
         <w:pStyle w:val="Heading2"/>
       </w:pPr>
-      <w:bookmarkStart w:id="2" w:name="_Toc19541987"/>
+      <w:bookmarkStart w:id="2" w:name="_Toc21547961"/>
       <w:r>
         <w:t>Method 1.</w:t>
       </w:r>
@@ -1177,7 +1317,7 @@
       <w:pPr>
         <w:pStyle w:val="Heading2"/>
       </w:pPr>
-      <w:bookmarkStart w:id="3" w:name="_Toc19541988"/>
+      <w:bookmarkStart w:id="3" w:name="_Toc21547962"/>
       <w:r>
         <w:t>Method 2.</w:t>
       </w:r>
@@ -1190,7 +1330,15 @@
     </w:p>
     <w:p>
       <w:r>
-        <w:t>Double click "PhotoMarket vX.X.exe"</w:t>
+        <w:t>Double click "</w:t>
+      </w:r>
+      <w:proofErr w:type="spellStart"/>
+      <w:r>
+        <w:t>PhotoMarket</w:t>
+      </w:r>
+      <w:proofErr w:type="spellEnd"/>
+      <w:r>
+        <w:t xml:space="preserve"> vX.X.exe"</w:t>
       </w:r>
     </w:p>
     <w:p>
@@ -1203,7 +1351,7 @@
       <w:pPr>
         <w:pStyle w:val="Heading1"/>
       </w:pPr>
-      <w:bookmarkStart w:id="4" w:name="_Toc19541989"/>
+      <w:bookmarkStart w:id="4" w:name="_Toc21547963"/>
       <w:r>
         <w:t>Snapping</w:t>
       </w:r>
@@ -1213,7 +1361,7 @@
       <w:pPr>
         <w:pStyle w:val="Heading2"/>
       </w:pPr>
-      <w:bookmarkStart w:id="5" w:name="_Toc19541990"/>
+      <w:bookmarkStart w:id="5" w:name="_Toc21547964"/>
       <w:r>
         <w:t>Squares or circles:</w:t>
       </w:r>
@@ -1228,7 +1376,7 @@
       <w:pPr>
         <w:pStyle w:val="Heading2"/>
       </w:pPr>
-      <w:bookmarkStart w:id="6" w:name="_Toc19541991"/>
+      <w:bookmarkStart w:id="6" w:name="_Toc21547965"/>
       <w:r>
         <w:t>Lines</w:t>
       </w:r>
@@ -1236,12 +1384,28 @@
     </w:p>
     <w:p>
       <w:r>
-        <w:t>Hold down shift to snap the line to the 90 degree axis</w:t>
-      </w:r>
-    </w:p>
-    <w:p>
-      <w:r>
-        <w:t>Hold down control to snap to the 45 degree axis</w:t>
+        <w:t xml:space="preserve">Hold down shift to snap the line to the </w:t>
+      </w:r>
+      <w:proofErr w:type="gramStart"/>
+      <w:r>
+        <w:t>90 degree</w:t>
+      </w:r>
+      <w:proofErr w:type="gramEnd"/>
+      <w:r>
+        <w:t xml:space="preserve"> axis</w:t>
+      </w:r>
+    </w:p>
+    <w:p>
+      <w:r>
+        <w:t xml:space="preserve">Hold down control to snap to the </w:t>
+      </w:r>
+      <w:proofErr w:type="gramStart"/>
+      <w:r>
+        <w:t>45 degree</w:t>
+      </w:r>
+      <w:proofErr w:type="gramEnd"/>
+      <w:r>
+        <w:t xml:space="preserve"> axis</w:t>
       </w:r>
     </w:p>
     <w:p/>
@@ -1249,7 +1413,7 @@
       <w:pPr>
         <w:pStyle w:val="Heading1"/>
       </w:pPr>
-      <w:bookmarkStart w:id="7" w:name="_Toc19541992"/>
+      <w:bookmarkStart w:id="7" w:name="_Toc21547966"/>
       <w:r>
         <w:t>Brushes</w:t>
       </w:r>
@@ -1259,7 +1423,7 @@
       <w:pPr>
         <w:pStyle w:val="Heading2"/>
       </w:pPr>
-      <w:bookmarkStart w:id="8" w:name="_Toc19541993"/>
+      <w:bookmarkStart w:id="8" w:name="_Toc21547967"/>
       <w:r>
         <w:t>Changing brush sizes</w:t>
       </w:r>
@@ -1274,27 +1438,68 @@
       <w:pPr>
         <w:pStyle w:val="Heading2"/>
       </w:pPr>
-      <w:bookmarkStart w:id="9" w:name="_Toc19541994"/>
+      <w:bookmarkStart w:id="9" w:name="_Toc21547968"/>
+      <w:proofErr w:type="spellStart"/>
       <w:r>
         <w:t>HotKeys</w:t>
       </w:r>
       <w:bookmarkEnd w:id="9"/>
-    </w:p>
-    <w:p>
-      <w:r>
-        <w:t>To switch between drawing types use the number keys (number matches order in the selection bar)</w:t>
-      </w:r>
-    </w:p>
-    <w:p>
-      <w:r>
-        <w:t>Click the multicolor bit to chose a custom color then click chose color</w:t>
-      </w:r>
+      <w:proofErr w:type="spellEnd"/>
+    </w:p>
+    <w:p>
+      <w:r>
+        <w:t xml:space="preserve">To switch between drawing </w:t>
+      </w:r>
+      <w:proofErr w:type="gramStart"/>
+      <w:r>
+        <w:t>types</w:t>
+      </w:r>
+      <w:proofErr w:type="gramEnd"/>
+      <w:r>
+        <w:t xml:space="preserve"> use the number keys (number matches order in the selection bar)</w:t>
+      </w:r>
+    </w:p>
+    <w:p>
+      <w:r>
+        <w:t xml:space="preserve">Click the </w:t>
+      </w:r>
+      <w:proofErr w:type="spellStart"/>
+      <w:r>
+        <w:t>multicolor</w:t>
+      </w:r>
+      <w:proofErr w:type="spellEnd"/>
+      <w:r>
+        <w:t xml:space="preserve"> bit to </w:t>
+      </w:r>
+      <w:proofErr w:type="spellStart"/>
+      <w:proofErr w:type="gramStart"/>
+      <w:r>
+        <w:t>chose</w:t>
+      </w:r>
+      <w:proofErr w:type="spellEnd"/>
+      <w:proofErr w:type="gramEnd"/>
+      <w:r>
+        <w:t xml:space="preserve"> a custom </w:t>
+      </w:r>
+      <w:proofErr w:type="spellStart"/>
+      <w:r>
+        <w:t>color</w:t>
+      </w:r>
+      <w:proofErr w:type="spellEnd"/>
+      <w:r>
+        <w:t xml:space="preserve"> then click chose </w:t>
+      </w:r>
+      <w:proofErr w:type="spellStart"/>
+      <w:r>
+        <w:t>color</w:t>
+      </w:r>
+      <w:proofErr w:type="spellEnd"/>
     </w:p>
     <w:p>
       <w:pPr>
         <w:pStyle w:val="Heading2"/>
       </w:pPr>
-      <w:bookmarkStart w:id="10" w:name="_Toc19541995"/>
+      <w:bookmarkStart w:id="10" w:name="_Toc21547969"/>
       <w:r>
         <w:t>Changing Colours</w:t>
       </w:r>
@@ -1302,7 +1507,79 @@
     </w:p>
     <w:p>
       <w:r>
-        <w:t>To choose a custom color, click the multicolour square on the right hand side of the window, this should open up a color picker tool. Here you can click on the image to choose a color from there, move the sliders to manually choose a certain color, or enter a precise hexadecimal value into the text box under the image (click check hex to see what your hex input looks). A preview of the chosen color, and its hex value can be seen at the “This will be your color:” label. Click choose color to send this color to the main window.</w:t>
+        <w:t xml:space="preserve">To choose a custom </w:t>
+      </w:r>
+      <w:proofErr w:type="spellStart"/>
+      <w:r>
+        <w:t>color</w:t>
+      </w:r>
+      <w:proofErr w:type="spellEnd"/>
+      <w:r>
+        <w:t xml:space="preserve">, click the multicolour square on the </w:t>
+      </w:r>
+      <w:proofErr w:type="gramStart"/>
+      <w:r>
+        <w:t>right hand</w:t>
+      </w:r>
+      <w:proofErr w:type="gramEnd"/>
+      <w:r>
+        <w:t xml:space="preserve"> side of the window, this should open up a </w:t>
+      </w:r>
+      <w:proofErr w:type="spellStart"/>
+      <w:r>
+        <w:t>color</w:t>
+      </w:r>
+      <w:proofErr w:type="spellEnd"/>
+      <w:r>
+        <w:t xml:space="preserve"> picker tool. Here you can click on the image to choose a </w:t>
+      </w:r>
+      <w:proofErr w:type="spellStart"/>
+      <w:r>
+        <w:t>color</w:t>
+      </w:r>
+      <w:proofErr w:type="spellEnd"/>
+      <w:r>
+        <w:t xml:space="preserve"> from there, move the sliders to manually choose a certain </w:t>
+      </w:r>
+      <w:proofErr w:type="spellStart"/>
+      <w:r>
+        <w:t>color</w:t>
+      </w:r>
+      <w:proofErr w:type="spellEnd"/>
+      <w:r>
+        <w:t xml:space="preserve">, or enter a precise hexadecimal value into the text box under the image (click check hex to see what your hex input looks). A preview of the chosen </w:t>
+      </w:r>
+      <w:proofErr w:type="spellStart"/>
+      <w:r>
+        <w:t>color</w:t>
+      </w:r>
+      <w:proofErr w:type="spellEnd"/>
+      <w:r>
+        <w:t xml:space="preserve">, and its hex value can be seen at the “This will be your </w:t>
+      </w:r>
+      <w:proofErr w:type="spellStart"/>
+      <w:r>
+        <w:t>color</w:t>
+      </w:r>
+      <w:proofErr w:type="spellEnd"/>
+      <w:r>
+        <w:t xml:space="preserve">:” label. Click choose </w:t>
+      </w:r>
+      <w:proofErr w:type="spellStart"/>
+      <w:r>
+        <w:t>color</w:t>
+      </w:r>
+      <w:proofErr w:type="spellEnd"/>
+      <w:r>
+        <w:t xml:space="preserve"> to send this </w:t>
+      </w:r>
+      <w:proofErr w:type="spellStart"/>
+      <w:r>
+        <w:t>color</w:t>
+      </w:r>
+      <w:proofErr w:type="spellEnd"/>
+      <w:r>
+        <w:t xml:space="preserve"> to the main window.</w:t>
       </w:r>
     </w:p>
     <w:p>
@@ -1322,7 +1599,7 @@
       <w:pPr>
         <w:pStyle w:val="Heading1"/>
       </w:pPr>
-      <w:bookmarkStart w:id="11" w:name="_Toc19541996"/>
+      <w:bookmarkStart w:id="11" w:name="_Toc21547970"/>
       <w:r>
         <w:lastRenderedPageBreak/>
         <w:t>Settings</w:t>
@@ -1344,7 +1621,7 @@
       <w:pPr>
         <w:pStyle w:val="Heading1"/>
       </w:pPr>
-      <w:bookmarkStart w:id="12" w:name="_Toc19541997"/>
+      <w:bookmarkStart w:id="12" w:name="_Toc21547971"/>
       <w:r>
         <w:t>Changing Compression</w:t>
       </w:r>
@@ -1398,7 +1675,7 @@
       <w:pPr>
         <w:pStyle w:val="Heading1"/>
       </w:pPr>
-      <w:bookmarkStart w:id="13" w:name="_Toc19541998"/>
+      <w:bookmarkStart w:id="13" w:name="_Toc21547972"/>
       <w:r>
         <w:t>Window Ratio Bounds</w:t>
       </w:r>
@@ -1443,7 +1720,7 @@
       <w:pPr>
         <w:pStyle w:val="Heading1"/>
       </w:pPr>
-      <w:bookmarkStart w:id="14" w:name="_Toc19541999"/>
+      <w:bookmarkStart w:id="14" w:name="_Toc21547973"/>
       <w:r>
         <w:t>Layers</w:t>
       </w:r>
@@ -1474,7 +1751,7 @@
       <w:pPr>
         <w:pStyle w:val="Heading1"/>
       </w:pPr>
-      <w:bookmarkStart w:id="15" w:name="_Toc19542000"/>
+      <w:bookmarkStart w:id="15" w:name="_Toc21547974"/>
       <w:r>
         <w:t xml:space="preserve">Brush </w:t>
       </w:r>
@@ -1518,6 +1795,139 @@
       </w:r>
       <w:r>
         <w:t>)</w:t>
+      </w:r>
+    </w:p>
+    <w:p/>
+    <w:p>
+      <w:pPr>
+        <w:pStyle w:val="Heading1"/>
+      </w:pPr>
+      <w:bookmarkStart w:id="16" w:name="_Toc21547975"/>
+      <w:r>
+        <w:lastRenderedPageBreak/>
+        <w:t>Saving</w:t>
+      </w:r>
+      <w:bookmarkEnd w:id="16"/>
+    </w:p>
+    <w:p>
+      <w:r>
+        <w:t xml:space="preserve">To save your work, you can either use </w:t>
+      </w:r>
+      <w:r>
+        <w:t>“</w:t>
+      </w:r>
+      <w:proofErr w:type="spellStart"/>
+      <w:r>
+        <w:t>ctrl+s</w:t>
+      </w:r>
+      <w:proofErr w:type="spellEnd"/>
+      <w:r>
+        <w:t>”</w:t>
+      </w:r>
+      <w:r>
+        <w:t xml:space="preserve">, </w:t>
+      </w:r>
+      <w:r>
+        <w:t>“</w:t>
+      </w:r>
+      <w:proofErr w:type="spellStart"/>
+      <w:r>
+        <w:t>ctrl+shift+s</w:t>
+      </w:r>
+      <w:proofErr w:type="spellEnd"/>
+      <w:r>
+        <w:t>”</w:t>
+      </w:r>
+      <w:r>
+        <w:t xml:space="preserve"> or use the toolbar at the top to </w:t>
+      </w:r>
+      <w:r>
+        <w:t>“S</w:t>
+      </w:r>
+      <w:r>
+        <w:t xml:space="preserve">ave </w:t>
+      </w:r>
+      <w:r>
+        <w:t xml:space="preserve">project” </w:t>
+      </w:r>
+      <w:r>
+        <w:t xml:space="preserve">or </w:t>
+      </w:r>
+      <w:r>
+        <w:t>“S</w:t>
+      </w:r>
+      <w:r>
+        <w:t>ave</w:t>
+      </w:r>
+      <w:r>
+        <w:t xml:space="preserve"> project</w:t>
+      </w:r>
+      <w:r>
+        <w:t xml:space="preserve"> as</w:t>
+      </w:r>
+      <w:r>
+        <w:t>”</w:t>
+      </w:r>
+      <w:r>
+        <w:t>. W</w:t>
+      </w:r>
+      <w:r>
+        <w:t>hen clicking save as</w:t>
+      </w:r>
+      <w:r>
+        <w:t xml:space="preserve"> you can choose where to save the file. Clicking save will save the file without asking. If a save had not been done on the project previously</w:t>
+      </w:r>
+      <w:r>
+        <w:t xml:space="preserve"> </w:t>
+      </w:r>
+      <w:r>
+        <w:t>or if the original file has been modified since</w:t>
+      </w:r>
+      <w:r>
+        <w:t>, it will ask you to choose a place to save.</w:t>
+      </w:r>
+    </w:p>
+    <w:p>
+      <w:pPr>
+        <w:pStyle w:val="Heading1"/>
+      </w:pPr>
+      <w:bookmarkStart w:id="17" w:name="_Toc21547976"/>
+      <w:r>
+        <w:t>Loading</w:t>
+      </w:r>
+      <w:bookmarkEnd w:id="17"/>
+    </w:p>
+    <w:p>
+      <w:r>
+        <w:t xml:space="preserve">To load a file, open the program, and in the </w:t>
+      </w:r>
+      <w:proofErr w:type="gramStart"/>
+      <w:r>
+        <w:t>tool</w:t>
+      </w:r>
+      <w:proofErr w:type="gramEnd"/>
+      <w:r>
+        <w:t xml:space="preserve"> bar click </w:t>
+      </w:r>
+      <w:r>
+        <w:t>“L</w:t>
+      </w:r>
+      <w:r>
+        <w:t>oad project</w:t>
+      </w:r>
+      <w:r>
+        <w:t>”</w:t>
+      </w:r>
+      <w:r>
+        <w:t xml:space="preserve">. Find the file to </w:t>
+      </w:r>
+      <w:proofErr w:type="gramStart"/>
+      <w:r>
+        <w:t>open, and</w:t>
+      </w:r>
+      <w:proofErr w:type="gramEnd"/>
+      <w:r>
+        <w:t xml:space="preserve"> click ok. This should open the project. (Note, older version save files may not be compatible).</w:t>
       </w:r>
     </w:p>
     <w:p/>
@@ -2379,7 +2789,7 @@
 </file>
 
 <file path=customXml/itemProps1.xml><?xml version="1.0" encoding="utf-8"?>
-<ds:datastoreItem xmlns:ds="http://schemas.openxmlformats.org/officeDocument/2006/customXml" ds:itemID="{9F5FDDA9-BF7F-4E45-96C4-1022A55E7102}">
+<ds:datastoreItem xmlns:ds="http://schemas.openxmlformats.org/officeDocument/2006/customXml" ds:itemID="{BA624881-EE3B-41C4-896F-69179E460F94}">
   <ds:schemaRefs>
     <ds:schemaRef ds:uri="http://schemas.openxmlformats.org/officeDocument/2006/bibliography"/>
   </ds:schemaRefs>

</xml_diff>

<commit_message>
Layer 2 Bug fixed (A layer was being added on formLoad)
</commit_message>
<xml_diff>
--- a/UserGuide.docx
+++ b/UserGuide.docx
@@ -69,13 +69,130 @@
             </w:rPr>
             <w:fldChar w:fldCharType="separate"/>
           </w:r>
-          <w:hyperlink w:anchor="_Toc21547960" w:history="1">
+          <w:bookmarkStart w:id="0" w:name="_GoBack"/>
+          <w:bookmarkEnd w:id="0"/>
+          <w:r>
+            <w:rPr>
+              <w:rStyle w:val="Hyperlink"/>
+              <w:noProof/>
+            </w:rPr>
+            <w:fldChar w:fldCharType="begin"/>
+          </w:r>
+          <w:r>
+            <w:rPr>
+              <w:rStyle w:val="Hyperlink"/>
+              <w:noProof/>
+            </w:rPr>
+            <w:instrText xml:space="preserve"> </w:instrText>
+          </w:r>
+          <w:r>
+            <w:rPr>
+              <w:noProof/>
+            </w:rPr>
+            <w:instrText>HYPERLINK \l "_Toc28498073"</w:instrText>
+          </w:r>
+          <w:r>
+            <w:rPr>
+              <w:rStyle w:val="Hyperlink"/>
+              <w:noProof/>
+            </w:rPr>
+            <w:instrText xml:space="preserve"> </w:instrText>
+          </w:r>
+          <w:r>
+            <w:rPr>
+              <w:rStyle w:val="Hyperlink"/>
+              <w:noProof/>
+            </w:rPr>
+          </w:r>
+          <w:r>
+            <w:rPr>
+              <w:rStyle w:val="Hyperlink"/>
+              <w:noProof/>
+            </w:rPr>
+            <w:fldChar w:fldCharType="separate"/>
+          </w:r>
+          <w:r>
+            <w:rPr>
+              <w:rStyle w:val="Hyperlink"/>
+              <w:noProof/>
+            </w:rPr>
+            <w:t>Install</w:t>
+          </w:r>
+          <w:r>
+            <w:rPr>
+              <w:noProof/>
+              <w:webHidden/>
+            </w:rPr>
+            <w:tab/>
+          </w:r>
+          <w:r>
+            <w:rPr>
+              <w:noProof/>
+              <w:webHidden/>
+            </w:rPr>
+            <w:fldChar w:fldCharType="begin"/>
+          </w:r>
+          <w:r>
+            <w:rPr>
+              <w:noProof/>
+              <w:webHidden/>
+            </w:rPr>
+            <w:instrText xml:space="preserve"> PAGEREF _Toc28498073 \h </w:instrText>
+          </w:r>
+          <w:r>
+            <w:rPr>
+              <w:noProof/>
+              <w:webHidden/>
+            </w:rPr>
+          </w:r>
+          <w:r>
+            <w:rPr>
+              <w:noProof/>
+              <w:webHidden/>
+            </w:rPr>
+            <w:fldChar w:fldCharType="separate"/>
+          </w:r>
+          <w:r>
+            <w:rPr>
+              <w:noProof/>
+              <w:webHidden/>
+            </w:rPr>
+            <w:t>2</w:t>
+          </w:r>
+          <w:r>
+            <w:rPr>
+              <w:noProof/>
+              <w:webHidden/>
+            </w:rPr>
+            <w:fldChar w:fldCharType="end"/>
+          </w:r>
+          <w:r>
+            <w:rPr>
+              <w:rStyle w:val="Hyperlink"/>
+              <w:noProof/>
+            </w:rPr>
+            <w:fldChar w:fldCharType="end"/>
+          </w:r>
+        </w:p>
+        <w:p>
+          <w:pPr>
+            <w:pStyle w:val="TOC2"/>
+            <w:tabs>
+              <w:tab w:val="right" w:leader="dot" w:pos="9016"/>
+            </w:tabs>
+            <w:rPr>
+              <w:rFonts w:eastAsiaTheme="minorEastAsia"/>
+              <w:noProof/>
+              <w:lang w:eastAsia="ja-JP"/>
+            </w:rPr>
+          </w:pPr>
+          <w:hyperlink w:anchor="_Toc28498074" w:history="1">
             <w:r>
               <w:rPr>
                 <w:rStyle w:val="Hyperlink"/>
                 <w:noProof/>
               </w:rPr>
-              <w:t>Install</w:t>
+              <w:t>Method 1. (not working)</w:t>
             </w:r>
             <w:r>
               <w:rPr>
@@ -96,7 +213,7 @@
                 <w:noProof/>
                 <w:webHidden/>
               </w:rPr>
-              <w:instrText xml:space="preserve"> PAGEREF _Toc21547960 \h </w:instrText>
+              <w:instrText xml:space="preserve"> PAGEREF _Toc28498074 \h </w:instrText>
             </w:r>
             <w:r>
               <w:rPr>
@@ -139,13 +256,13 @@
               <w:lang w:eastAsia="ja-JP"/>
             </w:rPr>
           </w:pPr>
-          <w:hyperlink w:anchor="_Toc21547961" w:history="1">
+          <w:hyperlink w:anchor="_Toc28498075" w:history="1">
             <w:r>
               <w:rPr>
                 <w:rStyle w:val="Hyperlink"/>
                 <w:noProof/>
               </w:rPr>
-              <w:t>Method 1. (not working)</w:t>
+              <w:t>Method 2.</w:t>
             </w:r>
             <w:r>
               <w:rPr>
@@ -166,7 +283,77 @@
                 <w:noProof/>
                 <w:webHidden/>
               </w:rPr>
-              <w:instrText xml:space="preserve"> PAGEREF _Toc21547961 \h </w:instrText>
+              <w:instrText xml:space="preserve"> PAGEREF _Toc28498075 \h </w:instrText>
+            </w:r>
+            <w:r>
+              <w:rPr>
+                <w:noProof/>
+                <w:webHidden/>
+              </w:rPr>
+            </w:r>
+            <w:r>
+              <w:rPr>
+                <w:noProof/>
+                <w:webHidden/>
+              </w:rPr>
+              <w:fldChar w:fldCharType="separate"/>
+            </w:r>
+            <w:r>
+              <w:rPr>
+                <w:noProof/>
+                <w:webHidden/>
+              </w:rPr>
+              <w:t>2</w:t>
+            </w:r>
+            <w:r>
+              <w:rPr>
+                <w:noProof/>
+                <w:webHidden/>
+              </w:rPr>
+              <w:fldChar w:fldCharType="end"/>
+            </w:r>
+          </w:hyperlink>
+        </w:p>
+        <w:p>
+          <w:pPr>
+            <w:pStyle w:val="TOC1"/>
+            <w:tabs>
+              <w:tab w:val="right" w:leader="dot" w:pos="9016"/>
+            </w:tabs>
+            <w:rPr>
+              <w:rFonts w:eastAsiaTheme="minorEastAsia"/>
+              <w:noProof/>
+              <w:lang w:eastAsia="ja-JP"/>
+            </w:rPr>
+          </w:pPr>
+          <w:hyperlink w:anchor="_Toc28498076" w:history="1">
+            <w:r>
+              <w:rPr>
+                <w:rStyle w:val="Hyperlink"/>
+                <w:noProof/>
+              </w:rPr>
+              <w:t>Snapping</w:t>
+            </w:r>
+            <w:r>
+              <w:rPr>
+                <w:noProof/>
+                <w:webHidden/>
+              </w:rPr>
+              <w:tab/>
+            </w:r>
+            <w:r>
+              <w:rPr>
+                <w:noProof/>
+                <w:webHidden/>
+              </w:rPr>
+              <w:fldChar w:fldCharType="begin"/>
+            </w:r>
+            <w:r>
+              <w:rPr>
+                <w:noProof/>
+                <w:webHidden/>
+              </w:rPr>
+              <w:instrText xml:space="preserve"> PAGEREF _Toc28498076 \h </w:instrText>
             </w:r>
             <w:r>
               <w:rPr>
@@ -209,13 +396,13 @@
               <w:lang w:eastAsia="ja-JP"/>
             </w:rPr>
           </w:pPr>
-          <w:hyperlink w:anchor="_Toc21547962" w:history="1">
+          <w:hyperlink w:anchor="_Toc28498077" w:history="1">
             <w:r>
               <w:rPr>
                 <w:rStyle w:val="Hyperlink"/>
                 <w:noProof/>
               </w:rPr>
-              <w:t>Method 2.</w:t>
+              <w:t>Squares or circles:</w:t>
             </w:r>
             <w:r>
               <w:rPr>
@@ -236,7 +423,77 @@
                 <w:noProof/>
                 <w:webHidden/>
               </w:rPr>
-              <w:instrText xml:space="preserve"> PAGEREF _Toc21547962 \h </w:instrText>
+              <w:instrText xml:space="preserve"> PAGEREF _Toc28498077 \h </w:instrText>
+            </w:r>
+            <w:r>
+              <w:rPr>
+                <w:noProof/>
+                <w:webHidden/>
+              </w:rPr>
+            </w:r>
+            <w:r>
+              <w:rPr>
+                <w:noProof/>
+                <w:webHidden/>
+              </w:rPr>
+              <w:fldChar w:fldCharType="separate"/>
+            </w:r>
+            <w:r>
+              <w:rPr>
+                <w:noProof/>
+                <w:webHidden/>
+              </w:rPr>
+              <w:t>2</w:t>
+            </w:r>
+            <w:r>
+              <w:rPr>
+                <w:noProof/>
+                <w:webHidden/>
+              </w:rPr>
+              <w:fldChar w:fldCharType="end"/>
+            </w:r>
+          </w:hyperlink>
+        </w:p>
+        <w:p>
+          <w:pPr>
+            <w:pStyle w:val="TOC2"/>
+            <w:tabs>
+              <w:tab w:val="right" w:leader="dot" w:pos="9016"/>
+            </w:tabs>
+            <w:rPr>
+              <w:rFonts w:eastAsiaTheme="minorEastAsia"/>
+              <w:noProof/>
+              <w:lang w:eastAsia="ja-JP"/>
+            </w:rPr>
+          </w:pPr>
+          <w:hyperlink w:anchor="_Toc28498078" w:history="1">
+            <w:r>
+              <w:rPr>
+                <w:rStyle w:val="Hyperlink"/>
+                <w:noProof/>
+              </w:rPr>
+              <w:t>Lines</w:t>
+            </w:r>
+            <w:r>
+              <w:rPr>
+                <w:noProof/>
+                <w:webHidden/>
+              </w:rPr>
+              <w:tab/>
+            </w:r>
+            <w:r>
+              <w:rPr>
+                <w:noProof/>
+                <w:webHidden/>
+              </w:rPr>
+              <w:fldChar w:fldCharType="begin"/>
+            </w:r>
+            <w:r>
+              <w:rPr>
+                <w:noProof/>
+                <w:webHidden/>
+              </w:rPr>
+              <w:instrText xml:space="preserve"> PAGEREF _Toc28498078 \h </w:instrText>
             </w:r>
             <w:r>
               <w:rPr>
@@ -279,13 +536,13 @@
               <w:lang w:eastAsia="ja-JP"/>
             </w:rPr>
           </w:pPr>
-          <w:hyperlink w:anchor="_Toc21547963" w:history="1">
+          <w:hyperlink w:anchor="_Toc28498079" w:history="1">
             <w:r>
               <w:rPr>
                 <w:rStyle w:val="Hyperlink"/>
                 <w:noProof/>
               </w:rPr>
-              <w:t>Snapping</w:t>
+              <w:t>Brushes</w:t>
             </w:r>
             <w:r>
               <w:rPr>
@@ -306,7 +563,7 @@
                 <w:noProof/>
                 <w:webHidden/>
               </w:rPr>
-              <w:instrText xml:space="preserve"> PAGEREF _Toc21547963 \h </w:instrText>
+              <w:instrText xml:space="preserve"> PAGEREF _Toc28498079 \h </w:instrText>
             </w:r>
             <w:r>
               <w:rPr>
@@ -349,13 +606,13 @@
               <w:lang w:eastAsia="ja-JP"/>
             </w:rPr>
           </w:pPr>
-          <w:hyperlink w:anchor="_Toc21547964" w:history="1">
+          <w:hyperlink w:anchor="_Toc28498080" w:history="1">
             <w:r>
               <w:rPr>
                 <w:rStyle w:val="Hyperlink"/>
                 <w:noProof/>
               </w:rPr>
-              <w:t>Squares or circles:</w:t>
+              <w:t>Changing brush sizes</w:t>
             </w:r>
             <w:r>
               <w:rPr>
@@ -376,7 +633,7 @@
                 <w:noProof/>
                 <w:webHidden/>
               </w:rPr>
-              <w:instrText xml:space="preserve"> PAGEREF _Toc21547964 \h </w:instrText>
+              <w:instrText xml:space="preserve"> PAGEREF _Toc28498080 \h </w:instrText>
             </w:r>
             <w:r>
               <w:rPr>
@@ -419,13 +676,13 @@
               <w:lang w:eastAsia="ja-JP"/>
             </w:rPr>
           </w:pPr>
-          <w:hyperlink w:anchor="_Toc21547965" w:history="1">
+          <w:hyperlink w:anchor="_Toc28498081" w:history="1">
             <w:r>
               <w:rPr>
                 <w:rStyle w:val="Hyperlink"/>
                 <w:noProof/>
               </w:rPr>
-              <w:t>Lines</w:t>
+              <w:t>HotKeys</w:t>
             </w:r>
             <w:r>
               <w:rPr>
@@ -446,7 +703,77 @@
                 <w:noProof/>
                 <w:webHidden/>
               </w:rPr>
-              <w:instrText xml:space="preserve"> PAGEREF _Toc21547965 \h </w:instrText>
+              <w:instrText xml:space="preserve"> PAGEREF _Toc28498081 \h </w:instrText>
+            </w:r>
+            <w:r>
+              <w:rPr>
+                <w:noProof/>
+                <w:webHidden/>
+              </w:rPr>
+            </w:r>
+            <w:r>
+              <w:rPr>
+                <w:noProof/>
+                <w:webHidden/>
+              </w:rPr>
+              <w:fldChar w:fldCharType="separate"/>
+            </w:r>
+            <w:r>
+              <w:rPr>
+                <w:noProof/>
+                <w:webHidden/>
+              </w:rPr>
+              <w:t>2</w:t>
+            </w:r>
+            <w:r>
+              <w:rPr>
+                <w:noProof/>
+                <w:webHidden/>
+              </w:rPr>
+              <w:fldChar w:fldCharType="end"/>
+            </w:r>
+          </w:hyperlink>
+        </w:p>
+        <w:p>
+          <w:pPr>
+            <w:pStyle w:val="TOC2"/>
+            <w:tabs>
+              <w:tab w:val="right" w:leader="dot" w:pos="9016"/>
+            </w:tabs>
+            <w:rPr>
+              <w:rFonts w:eastAsiaTheme="minorEastAsia"/>
+              <w:noProof/>
+              <w:lang w:eastAsia="ja-JP"/>
+            </w:rPr>
+          </w:pPr>
+          <w:hyperlink w:anchor="_Toc28498082" w:history="1">
+            <w:r>
+              <w:rPr>
+                <w:rStyle w:val="Hyperlink"/>
+                <w:noProof/>
+              </w:rPr>
+              <w:t>Changing Colours</w:t>
+            </w:r>
+            <w:r>
+              <w:rPr>
+                <w:noProof/>
+                <w:webHidden/>
+              </w:rPr>
+              <w:tab/>
+            </w:r>
+            <w:r>
+              <w:rPr>
+                <w:noProof/>
+                <w:webHidden/>
+              </w:rPr>
+              <w:fldChar w:fldCharType="begin"/>
+            </w:r>
+            <w:r>
+              <w:rPr>
+                <w:noProof/>
+                <w:webHidden/>
+              </w:rPr>
+              <w:instrText xml:space="preserve"> PAGEREF _Toc28498082 \h </w:instrText>
             </w:r>
             <w:r>
               <w:rPr>
@@ -489,13 +816,13 @@
               <w:lang w:eastAsia="ja-JP"/>
             </w:rPr>
           </w:pPr>
-          <w:hyperlink w:anchor="_Toc21547966" w:history="1">
+          <w:hyperlink w:anchor="_Toc28498083" w:history="1">
             <w:r>
               <w:rPr>
                 <w:rStyle w:val="Hyperlink"/>
                 <w:noProof/>
               </w:rPr>
-              <w:t>Brushes</w:t>
+              <w:t>Settings</w:t>
             </w:r>
             <w:r>
               <w:rPr>
@@ -516,7 +843,7 @@
                 <w:noProof/>
                 <w:webHidden/>
               </w:rPr>
-              <w:instrText xml:space="preserve"> PAGEREF _Toc21547966 \h </w:instrText>
+              <w:instrText xml:space="preserve"> PAGEREF _Toc28498083 \h </w:instrText>
             </w:r>
             <w:r>
               <w:rPr>
@@ -536,217 +863,7 @@
                 <w:noProof/>
                 <w:webHidden/>
               </w:rPr>
-              <w:t>2</w:t>
-            </w:r>
-            <w:r>
-              <w:rPr>
-                <w:noProof/>
-                <w:webHidden/>
-              </w:rPr>
-              <w:fldChar w:fldCharType="end"/>
-            </w:r>
-          </w:hyperlink>
-        </w:p>
-        <w:p>
-          <w:pPr>
-            <w:pStyle w:val="TOC2"/>
-            <w:tabs>
-              <w:tab w:val="right" w:leader="dot" w:pos="9016"/>
-            </w:tabs>
-            <w:rPr>
-              <w:rFonts w:eastAsiaTheme="minorEastAsia"/>
-              <w:noProof/>
-              <w:lang w:eastAsia="ja-JP"/>
-            </w:rPr>
-          </w:pPr>
-          <w:hyperlink w:anchor="_Toc21547967" w:history="1">
-            <w:r>
-              <w:rPr>
-                <w:rStyle w:val="Hyperlink"/>
-                <w:noProof/>
-              </w:rPr>
-              <w:t>Changing brush sizes</w:t>
-            </w:r>
-            <w:r>
-              <w:rPr>
-                <w:noProof/>
-                <w:webHidden/>
-              </w:rPr>
-              <w:tab/>
-            </w:r>
-            <w:r>
-              <w:rPr>
-                <w:noProof/>
-                <w:webHidden/>
-              </w:rPr>
-              <w:fldChar w:fldCharType="begin"/>
-            </w:r>
-            <w:r>
-              <w:rPr>
-                <w:noProof/>
-                <w:webHidden/>
-              </w:rPr>
-              <w:instrText xml:space="preserve"> PAGEREF _Toc21547967 \h </w:instrText>
-            </w:r>
-            <w:r>
-              <w:rPr>
-                <w:noProof/>
-                <w:webHidden/>
-              </w:rPr>
-            </w:r>
-            <w:r>
-              <w:rPr>
-                <w:noProof/>
-                <w:webHidden/>
-              </w:rPr>
-              <w:fldChar w:fldCharType="separate"/>
-            </w:r>
-            <w:r>
-              <w:rPr>
-                <w:noProof/>
-                <w:webHidden/>
-              </w:rPr>
-              <w:t>2</w:t>
-            </w:r>
-            <w:r>
-              <w:rPr>
-                <w:noProof/>
-                <w:webHidden/>
-              </w:rPr>
-              <w:fldChar w:fldCharType="end"/>
-            </w:r>
-          </w:hyperlink>
-        </w:p>
-        <w:p>
-          <w:pPr>
-            <w:pStyle w:val="TOC2"/>
-            <w:tabs>
-              <w:tab w:val="right" w:leader="dot" w:pos="9016"/>
-            </w:tabs>
-            <w:rPr>
-              <w:rFonts w:eastAsiaTheme="minorEastAsia"/>
-              <w:noProof/>
-              <w:lang w:eastAsia="ja-JP"/>
-            </w:rPr>
-          </w:pPr>
-          <w:hyperlink w:anchor="_Toc21547968" w:history="1">
-            <w:r>
-              <w:rPr>
-                <w:rStyle w:val="Hyperlink"/>
-                <w:noProof/>
-              </w:rPr>
-              <w:t>HotKeys</w:t>
-            </w:r>
-            <w:r>
-              <w:rPr>
-                <w:noProof/>
-                <w:webHidden/>
-              </w:rPr>
-              <w:tab/>
-            </w:r>
-            <w:r>
-              <w:rPr>
-                <w:noProof/>
-                <w:webHidden/>
-              </w:rPr>
-              <w:fldChar w:fldCharType="begin"/>
-            </w:r>
-            <w:r>
-              <w:rPr>
-                <w:noProof/>
-                <w:webHidden/>
-              </w:rPr>
-              <w:instrText xml:space="preserve"> PAGEREF _Toc21547968 \h </w:instrText>
-            </w:r>
-            <w:r>
-              <w:rPr>
-                <w:noProof/>
-                <w:webHidden/>
-              </w:rPr>
-            </w:r>
-            <w:r>
-              <w:rPr>
-                <w:noProof/>
-                <w:webHidden/>
-              </w:rPr>
-              <w:fldChar w:fldCharType="separate"/>
-            </w:r>
-            <w:r>
-              <w:rPr>
-                <w:noProof/>
-                <w:webHidden/>
-              </w:rPr>
-              <w:t>2</w:t>
-            </w:r>
-            <w:r>
-              <w:rPr>
-                <w:noProof/>
-                <w:webHidden/>
-              </w:rPr>
-              <w:fldChar w:fldCharType="end"/>
-            </w:r>
-          </w:hyperlink>
-        </w:p>
-        <w:p>
-          <w:pPr>
-            <w:pStyle w:val="TOC2"/>
-            <w:tabs>
-              <w:tab w:val="right" w:leader="dot" w:pos="9016"/>
-            </w:tabs>
-            <w:rPr>
-              <w:rFonts w:eastAsiaTheme="minorEastAsia"/>
-              <w:noProof/>
-              <w:lang w:eastAsia="ja-JP"/>
-            </w:rPr>
-          </w:pPr>
-          <w:hyperlink w:anchor="_Toc21547969" w:history="1">
-            <w:r>
-              <w:rPr>
-                <w:rStyle w:val="Hyperlink"/>
-                <w:noProof/>
-              </w:rPr>
-              <w:t>Changing Colours</w:t>
-            </w:r>
-            <w:r>
-              <w:rPr>
-                <w:noProof/>
-                <w:webHidden/>
-              </w:rPr>
-              <w:tab/>
-            </w:r>
-            <w:r>
-              <w:rPr>
-                <w:noProof/>
-                <w:webHidden/>
-              </w:rPr>
-              <w:fldChar w:fldCharType="begin"/>
-            </w:r>
-            <w:r>
-              <w:rPr>
-                <w:noProof/>
-                <w:webHidden/>
-              </w:rPr>
-              <w:instrText xml:space="preserve"> PAGEREF _Toc21547969 \h </w:instrText>
-            </w:r>
-            <w:r>
-              <w:rPr>
-                <w:noProof/>
-                <w:webHidden/>
-              </w:rPr>
-            </w:r>
-            <w:r>
-              <w:rPr>
-                <w:noProof/>
-                <w:webHidden/>
-              </w:rPr>
-              <w:fldChar w:fldCharType="separate"/>
-            </w:r>
-            <w:r>
-              <w:rPr>
-                <w:noProof/>
-                <w:webHidden/>
-              </w:rPr>
-              <w:t>2</w:t>
+              <w:t>3</w:t>
             </w:r>
             <w:r>
               <w:rPr>
@@ -769,13 +886,13 @@
               <w:lang w:eastAsia="ja-JP"/>
             </w:rPr>
           </w:pPr>
-          <w:hyperlink w:anchor="_Toc21547970" w:history="1">
+          <w:hyperlink w:anchor="_Toc28498084" w:history="1">
             <w:r>
               <w:rPr>
                 <w:rStyle w:val="Hyperlink"/>
                 <w:noProof/>
               </w:rPr>
-              <w:t>Settings</w:t>
+              <w:t>Changing Compression</w:t>
             </w:r>
             <w:r>
               <w:rPr>
@@ -796,7 +913,7 @@
                 <w:noProof/>
                 <w:webHidden/>
               </w:rPr>
-              <w:instrText xml:space="preserve"> PAGEREF _Toc21547970 \h </w:instrText>
+              <w:instrText xml:space="preserve"> PAGEREF _Toc28498084 \h </w:instrText>
             </w:r>
             <w:r>
               <w:rPr>
@@ -839,13 +956,13 @@
               <w:lang w:eastAsia="ja-JP"/>
             </w:rPr>
           </w:pPr>
-          <w:hyperlink w:anchor="_Toc21547971" w:history="1">
+          <w:hyperlink w:anchor="_Toc28498085" w:history="1">
             <w:r>
               <w:rPr>
                 <w:rStyle w:val="Hyperlink"/>
                 <w:noProof/>
               </w:rPr>
-              <w:t>Changing Compression</w:t>
+              <w:t>Window Ratio Bounds</w:t>
             </w:r>
             <w:r>
               <w:rPr>
@@ -866,7 +983,7 @@
                 <w:noProof/>
                 <w:webHidden/>
               </w:rPr>
-              <w:instrText xml:space="preserve"> PAGEREF _Toc21547971 \h </w:instrText>
+              <w:instrText xml:space="preserve"> PAGEREF _Toc28498085 \h </w:instrText>
             </w:r>
             <w:r>
               <w:rPr>
@@ -909,13 +1026,13 @@
               <w:lang w:eastAsia="ja-JP"/>
             </w:rPr>
           </w:pPr>
-          <w:hyperlink w:anchor="_Toc21547972" w:history="1">
+          <w:hyperlink w:anchor="_Toc28498086" w:history="1">
             <w:r>
               <w:rPr>
                 <w:rStyle w:val="Hyperlink"/>
                 <w:noProof/>
               </w:rPr>
-              <w:t>Window Ratio Bounds</w:t>
+              <w:t>Layers</w:t>
             </w:r>
             <w:r>
               <w:rPr>
@@ -936,7 +1053,7 @@
                 <w:noProof/>
                 <w:webHidden/>
               </w:rPr>
-              <w:instrText xml:space="preserve"> PAGEREF _Toc21547972 \h </w:instrText>
+              <w:instrText xml:space="preserve"> PAGEREF _Toc28498086 \h </w:instrText>
             </w:r>
             <w:r>
               <w:rPr>
@@ -979,13 +1096,13 @@
               <w:lang w:eastAsia="ja-JP"/>
             </w:rPr>
           </w:pPr>
-          <w:hyperlink w:anchor="_Toc21547973" w:history="1">
+          <w:hyperlink w:anchor="_Toc28498087" w:history="1">
             <w:r>
               <w:rPr>
                 <w:rStyle w:val="Hyperlink"/>
                 <w:noProof/>
               </w:rPr>
-              <w:t>Layers</w:t>
+              <w:t>Brush size window</w:t>
             </w:r>
             <w:r>
               <w:rPr>
@@ -1006,7 +1123,7 @@
                 <w:noProof/>
                 <w:webHidden/>
               </w:rPr>
-              <w:instrText xml:space="preserve"> PAGEREF _Toc21547973 \h </w:instrText>
+              <w:instrText xml:space="preserve"> PAGEREF _Toc28498087 \h </w:instrText>
             </w:r>
             <w:r>
               <w:rPr>
@@ -1049,13 +1166,13 @@
               <w:lang w:eastAsia="ja-JP"/>
             </w:rPr>
           </w:pPr>
-          <w:hyperlink w:anchor="_Toc21547974" w:history="1">
+          <w:hyperlink w:anchor="_Toc28498088" w:history="1">
             <w:r>
               <w:rPr>
                 <w:rStyle w:val="Hyperlink"/>
                 <w:noProof/>
               </w:rPr>
-              <w:t>Brush size window</w:t>
+              <w:t>Saving</w:t>
             </w:r>
             <w:r>
               <w:rPr>
@@ -1076,7 +1193,7 @@
                 <w:noProof/>
                 <w:webHidden/>
               </w:rPr>
-              <w:instrText xml:space="preserve"> PAGEREF _Toc21547974 \h </w:instrText>
+              <w:instrText xml:space="preserve"> PAGEREF _Toc28498088 \h </w:instrText>
             </w:r>
             <w:r>
               <w:rPr>
@@ -1096,7 +1213,7 @@
                 <w:noProof/>
                 <w:webHidden/>
               </w:rPr>
-              <w:t>3</w:t>
+              <w:t>4</w:t>
             </w:r>
             <w:r>
               <w:rPr>
@@ -1119,13 +1236,13 @@
               <w:lang w:eastAsia="ja-JP"/>
             </w:rPr>
           </w:pPr>
-          <w:hyperlink w:anchor="_Toc21547975" w:history="1">
+          <w:hyperlink w:anchor="_Toc28498089" w:history="1">
             <w:r>
               <w:rPr>
                 <w:rStyle w:val="Hyperlink"/>
                 <w:noProof/>
               </w:rPr>
-              <w:t>Saving</w:t>
+              <w:t>Loading</w:t>
             </w:r>
             <w:r>
               <w:rPr>
@@ -1146,77 +1263,7 @@
                 <w:noProof/>
                 <w:webHidden/>
               </w:rPr>
-              <w:instrText xml:space="preserve"> PAGEREF _Toc21547975 \h </w:instrText>
-            </w:r>
-            <w:r>
-              <w:rPr>
-                <w:noProof/>
-                <w:webHidden/>
-              </w:rPr>
-            </w:r>
-            <w:r>
-              <w:rPr>
-                <w:noProof/>
-                <w:webHidden/>
-              </w:rPr>
-              <w:fldChar w:fldCharType="separate"/>
-            </w:r>
-            <w:r>
-              <w:rPr>
-                <w:noProof/>
-                <w:webHidden/>
-              </w:rPr>
-              <w:t>4</w:t>
-            </w:r>
-            <w:r>
-              <w:rPr>
-                <w:noProof/>
-                <w:webHidden/>
-              </w:rPr>
-              <w:fldChar w:fldCharType="end"/>
-            </w:r>
-          </w:hyperlink>
-        </w:p>
-        <w:p>
-          <w:pPr>
-            <w:pStyle w:val="TOC1"/>
-            <w:tabs>
-              <w:tab w:val="right" w:leader="dot" w:pos="9016"/>
-            </w:tabs>
-            <w:rPr>
-              <w:rFonts w:eastAsiaTheme="minorEastAsia"/>
-              <w:noProof/>
-              <w:lang w:eastAsia="ja-JP"/>
-            </w:rPr>
-          </w:pPr>
-          <w:hyperlink w:anchor="_Toc21547976" w:history="1">
-            <w:r>
-              <w:rPr>
-                <w:rStyle w:val="Hyperlink"/>
-                <w:noProof/>
-              </w:rPr>
-              <w:t>Loading</w:t>
-            </w:r>
-            <w:r>
-              <w:rPr>
-                <w:noProof/>
-                <w:webHidden/>
-              </w:rPr>
-              <w:tab/>
-            </w:r>
-            <w:r>
-              <w:rPr>
-                <w:noProof/>
-                <w:webHidden/>
-              </w:rPr>
-              <w:fldChar w:fldCharType="begin"/>
-            </w:r>
-            <w:r>
-              <w:rPr>
-                <w:noProof/>
-                <w:webHidden/>
-              </w:rPr>
-              <w:instrText xml:space="preserve"> PAGEREF _Toc21547976 \h </w:instrText>
+              <w:instrText xml:space="preserve"> PAGEREF _Toc28498089 \h </w:instrText>
             </w:r>
             <w:r>
               <w:rPr>
@@ -1266,14 +1313,12 @@
       <w:r>
         <w:br w:type="page"/>
       </w:r>
-      <w:bookmarkStart w:id="0" w:name="_GoBack"/>
-      <w:bookmarkEnd w:id="0"/>
     </w:p>
     <w:p>
       <w:pPr>
         <w:pStyle w:val="Heading1"/>
       </w:pPr>
-      <w:bookmarkStart w:id="1" w:name="_Toc21547960"/>
+      <w:bookmarkStart w:id="1" w:name="_Toc28498073"/>
       <w:r>
         <w:lastRenderedPageBreak/>
         <w:t>Install</w:t>
@@ -1284,7 +1329,7 @@
       <w:pPr>
         <w:pStyle w:val="Heading2"/>
       </w:pPr>
-      <w:bookmarkStart w:id="2" w:name="_Toc21547961"/>
+      <w:bookmarkStart w:id="2" w:name="_Toc28498074"/>
       <w:r>
         <w:t>Method 1.</w:t>
       </w:r>
@@ -1317,7 +1362,7 @@
       <w:pPr>
         <w:pStyle w:val="Heading2"/>
       </w:pPr>
-      <w:bookmarkStart w:id="3" w:name="_Toc21547962"/>
+      <w:bookmarkStart w:id="3" w:name="_Toc28498075"/>
       <w:r>
         <w:t>Method 2.</w:t>
       </w:r>
@@ -1351,7 +1396,7 @@
       <w:pPr>
         <w:pStyle w:val="Heading1"/>
       </w:pPr>
-      <w:bookmarkStart w:id="4" w:name="_Toc21547963"/>
+      <w:bookmarkStart w:id="4" w:name="_Toc28498076"/>
       <w:r>
         <w:t>Snapping</w:t>
       </w:r>
@@ -1361,7 +1406,7 @@
       <w:pPr>
         <w:pStyle w:val="Heading2"/>
       </w:pPr>
-      <w:bookmarkStart w:id="5" w:name="_Toc21547964"/>
+      <w:bookmarkStart w:id="5" w:name="_Toc28498077"/>
       <w:r>
         <w:t>Squares or circles:</w:t>
       </w:r>
@@ -1376,7 +1421,7 @@
       <w:pPr>
         <w:pStyle w:val="Heading2"/>
       </w:pPr>
-      <w:bookmarkStart w:id="6" w:name="_Toc21547965"/>
+      <w:bookmarkStart w:id="6" w:name="_Toc28498078"/>
       <w:r>
         <w:t>Lines</w:t>
       </w:r>
@@ -1413,7 +1458,7 @@
       <w:pPr>
         <w:pStyle w:val="Heading1"/>
       </w:pPr>
-      <w:bookmarkStart w:id="7" w:name="_Toc21547966"/>
+      <w:bookmarkStart w:id="7" w:name="_Toc28498079"/>
       <w:r>
         <w:t>Brushes</w:t>
       </w:r>
@@ -1423,7 +1468,7 @@
       <w:pPr>
         <w:pStyle w:val="Heading2"/>
       </w:pPr>
-      <w:bookmarkStart w:id="8" w:name="_Toc21547967"/>
+      <w:bookmarkStart w:id="8" w:name="_Toc28498080"/>
       <w:r>
         <w:t>Changing brush sizes</w:t>
       </w:r>
@@ -1438,7 +1483,7 @@
       <w:pPr>
         <w:pStyle w:val="Heading2"/>
       </w:pPr>
-      <w:bookmarkStart w:id="9" w:name="_Toc21547968"/>
+      <w:bookmarkStart w:id="9" w:name="_Toc28498081"/>
       <w:proofErr w:type="spellStart"/>
       <w:r>
         <w:t>HotKeys</w:t>
@@ -1499,7 +1544,7 @@
       <w:pPr>
         <w:pStyle w:val="Heading2"/>
       </w:pPr>
-      <w:bookmarkStart w:id="10" w:name="_Toc21547969"/>
+      <w:bookmarkStart w:id="10" w:name="_Toc28498082"/>
       <w:r>
         <w:t>Changing Colours</w:t>
       </w:r>
@@ -1599,7 +1644,7 @@
       <w:pPr>
         <w:pStyle w:val="Heading1"/>
       </w:pPr>
-      <w:bookmarkStart w:id="11" w:name="_Toc21547970"/>
+      <w:bookmarkStart w:id="11" w:name="_Toc28498083"/>
       <w:r>
         <w:lastRenderedPageBreak/>
         <w:t>Settings</w:t>
@@ -1621,7 +1666,7 @@
       <w:pPr>
         <w:pStyle w:val="Heading1"/>
       </w:pPr>
-      <w:bookmarkStart w:id="12" w:name="_Toc21547971"/>
+      <w:bookmarkStart w:id="12" w:name="_Toc28498084"/>
       <w:r>
         <w:t>Changing Compression</w:t>
       </w:r>
@@ -1675,7 +1720,7 @@
       <w:pPr>
         <w:pStyle w:val="Heading1"/>
       </w:pPr>
-      <w:bookmarkStart w:id="13" w:name="_Toc21547972"/>
+      <w:bookmarkStart w:id="13" w:name="_Toc28498085"/>
       <w:r>
         <w:t>Window Ratio Bounds</w:t>
       </w:r>
@@ -1720,7 +1765,7 @@
       <w:pPr>
         <w:pStyle w:val="Heading1"/>
       </w:pPr>
-      <w:bookmarkStart w:id="14" w:name="_Toc21547973"/>
+      <w:bookmarkStart w:id="14" w:name="_Toc28498086"/>
       <w:r>
         <w:t>Layers</w:t>
       </w:r>
@@ -1751,7 +1796,7 @@
       <w:pPr>
         <w:pStyle w:val="Heading1"/>
       </w:pPr>
-      <w:bookmarkStart w:id="15" w:name="_Toc21547974"/>
+      <w:bookmarkStart w:id="15" w:name="_Toc28498087"/>
       <w:r>
         <w:t xml:space="preserve">Brush </w:t>
       </w:r>
@@ -1802,7 +1847,7 @@
       <w:pPr>
         <w:pStyle w:val="Heading1"/>
       </w:pPr>
-      <w:bookmarkStart w:id="16" w:name="_Toc21547975"/>
+      <w:bookmarkStart w:id="16" w:name="_Toc28498088"/>
       <w:r>
         <w:lastRenderedPageBreak/>
         <w:t>Saving</w:t>
@@ -1869,29 +1914,20 @@
         <w:t>”</w:t>
       </w:r>
       <w:r>
-        <w:t>. W</w:t>
-      </w:r>
-      <w:r>
-        <w:t>hen clicking save as</w:t>
-      </w:r>
-      <w:r>
-        <w:t xml:space="preserve"> you can choose where to save the file. Clicking save will save the file without asking. If a save had not been done on the project previously</w:t>
+        <w:t>. When clicking save as you can choose where to save the file. Clicking save will save the file without asking. If a save had not been done on the project previously</w:t>
       </w:r>
       <w:r>
         <w:t xml:space="preserve"> </w:t>
       </w:r>
       <w:r>
-        <w:t>or if the original file has been modified since</w:t>
-      </w:r>
-      <w:r>
-        <w:t>, it will ask you to choose a place to save.</w:t>
+        <w:t>or if the original file has been modified since, it will ask you to choose a place to save.</w:t>
       </w:r>
     </w:p>
     <w:p>
       <w:pPr>
         <w:pStyle w:val="Heading1"/>
       </w:pPr>
-      <w:bookmarkStart w:id="17" w:name="_Toc21547976"/>
+      <w:bookmarkStart w:id="17" w:name="_Toc28498089"/>
       <w:r>
         <w:t>Loading</w:t>
       </w:r>
@@ -1928,6 +1964,28 @@
       <w:proofErr w:type="gramEnd"/>
       <w:r>
         <w:t xml:space="preserve"> click ok. This should open the project. (Note, older version save files may not be compatible).</w:t>
+      </w:r>
+    </w:p>
+    <w:p>
+      <w:r>
+        <w:t xml:space="preserve">Alternatively, double click a file with the </w:t>
+      </w:r>
+      <w:proofErr w:type="gramStart"/>
+      <w:r>
+        <w:t>“.pain</w:t>
+      </w:r>
+      <w:proofErr w:type="gramEnd"/>
+      <w:r>
+        <w:t>” extension. At first windows will ask you to locate a program associated with this file type. Locate the PaintProgram.exe</w:t>
+      </w:r>
+      <w:r>
+        <w:t xml:space="preserve"> (most up to date version)</w:t>
+      </w:r>
+      <w:r>
+        <w:t xml:space="preserve"> and click ok. This should only need to be done once.</w:t>
+      </w:r>
+      <w:r>
+        <w:t xml:space="preserve"> (Do this once per new version)</w:t>
       </w:r>
     </w:p>
     <w:p/>
@@ -2789,7 +2847,7 @@
 </file>
 
 <file path=customXml/itemProps1.xml><?xml version="1.0" encoding="utf-8"?>
-<ds:datastoreItem xmlns:ds="http://schemas.openxmlformats.org/officeDocument/2006/customXml" ds:itemID="{BA624881-EE3B-41C4-896F-69179E460F94}">
+<ds:datastoreItem xmlns:ds="http://schemas.openxmlformats.org/officeDocument/2006/customXml" ds:itemID="{4EADD15B-8A30-455A-9D39-4EAA423FCD10}">
   <ds:schemaRefs>
     <ds:schemaRef ds:uri="http://schemas.openxmlformats.org/officeDocument/2006/bibliography"/>
   </ds:schemaRefs>

</xml_diff>